<commit_message>
Fix table formatting in Team Meeting Word files
- Removed extra blank lines between table rows
- Tables now render correctly in Word

Co-Authored-By: Claude Opus 4.5 <noreply@anthropic.com>
</commit_message>
<xml_diff>
--- a/Team-Meeting-10.docx
+++ b/Team-Meeting-10.docx
@@ -53,54 +53,136 @@
         <w:t xml:space="preserve">Only the Notetaker uses a laptop to type during the meeting. All other team members should verbally share their thoughts with the Notetaker, who will record them.</w:t>
       </w:r>
     </w:p>
-    <w:p>
-      <w:pPr>
-        <w:pStyle w:val="BodyText"/>
-      </w:pPr>
-      <w:r>
-        <w:t xml:space="preserve">Item | Details |</w:t>
-      </w:r>
-    </w:p>
-    <w:p>
-      <w:pPr>
-        <w:pStyle w:val="BodyText"/>
-      </w:pPr>
-      <w:r>
-        <w:t xml:space="preserve">|——|———|</w:t>
-      </w:r>
-    </w:p>
-    <w:p>
-      <w:pPr>
-        <w:pStyle w:val="BodyText"/>
-      </w:pPr>
-      <w:r>
-        <w:t xml:space="preserve">Meeting Date | |</w:t>
-      </w:r>
-    </w:p>
-    <w:p>
-      <w:pPr>
-        <w:pStyle w:val="BodyText"/>
-      </w:pPr>
-      <w:r>
-        <w:t xml:space="preserve">Meeting Time | |</w:t>
-      </w:r>
-    </w:p>
-    <w:p>
-      <w:pPr>
-        <w:pStyle w:val="BodyText"/>
-      </w:pPr>
-      <w:r>
-        <w:t xml:space="preserve">Meeting Location | |</w:t>
-      </w:r>
-    </w:p>
-    <w:p>
-      <w:pPr>
-        <w:pStyle w:val="BodyText"/>
-      </w:pPr>
-      <w:r>
-        <w:t xml:space="preserve">Team Number | |</w:t>
-      </w:r>
-    </w:p>
+    <w:tbl>
+      <w:tblPr>
+        <w:tblW w:type="pct" w:w="5000"/>
+        <w:tblStyle w:val="Table"/>
+        <w:tblLook w:firstRow="1" w:lastRow="0" w:firstColumn="0" w:lastColumn="0" w:noHBand="0" w:noVBand="0" w:val="0020"/>
+        <w:tblBorders>
+          <w:top w:val="single" w:sz="4" w:space="0" w:color="000000"/>
+          <w:left w:val="single" w:sz="4" w:space="0" w:color="000000"/>
+          <w:bottom w:val="single" w:sz="4" w:space="0" w:color="000000"/>
+          <w:right w:val="single" w:sz="4" w:space="0" w:color="000000"/>
+          <w:insideH w:val="single" w:sz="4" w:space="0" w:color="000000"/>
+          <w:insideV w:val="single" w:sz="4" w:space="0" w:color="000000"/>
+        </w:tblBorders>
+      </w:tblPr>
+      <w:tblGrid>
+        <w:gridCol w:w="3960"/>
+        <w:gridCol w:w="3960"/>
+      </w:tblGrid>
+      <w:tr>
+        <w:trPr>
+          <w:tblHeader w:val="on"/>
+        </w:trPr>
+        <w:tc>
+          <w:tcPr/>
+          <w:p>
+            <w:pPr>
+              <w:pStyle w:val="Compact"/>
+            </w:pPr>
+            <w:r>
+              <w:t xml:space="preserve">Item</w:t>
+            </w:r>
+          </w:p>
+        </w:tc>
+        <w:tc>
+          <w:tcPr/>
+          <w:p>
+            <w:pPr>
+              <w:pStyle w:val="Compact"/>
+            </w:pPr>
+            <w:r>
+              <w:t xml:space="preserve">Details</w:t>
+            </w:r>
+          </w:p>
+        </w:tc>
+      </w:tr>
+      <w:tr>
+        <w:tc>
+          <w:tcPr/>
+          <w:p>
+            <w:pPr>
+              <w:pStyle w:val="Compact"/>
+            </w:pPr>
+            <w:r>
+              <w:t xml:space="preserve">Meeting Date</w:t>
+            </w:r>
+          </w:p>
+        </w:tc>
+        <w:tc>
+          <w:tcPr/>
+          <w:p>
+            <w:pPr>
+              <w:pStyle w:val="Compact"/>
+            </w:pPr>
+          </w:p>
+        </w:tc>
+      </w:tr>
+      <w:tr>
+        <w:tc>
+          <w:tcPr/>
+          <w:p>
+            <w:pPr>
+              <w:pStyle w:val="Compact"/>
+            </w:pPr>
+            <w:r>
+              <w:t xml:space="preserve">Meeting Time</w:t>
+            </w:r>
+          </w:p>
+        </w:tc>
+        <w:tc>
+          <w:tcPr/>
+          <w:p>
+            <w:pPr>
+              <w:pStyle w:val="Compact"/>
+            </w:pPr>
+          </w:p>
+        </w:tc>
+      </w:tr>
+      <w:tr>
+        <w:tc>
+          <w:tcPr/>
+          <w:p>
+            <w:pPr>
+              <w:pStyle w:val="Compact"/>
+            </w:pPr>
+            <w:r>
+              <w:t xml:space="preserve">Meeting Location</w:t>
+            </w:r>
+          </w:p>
+        </w:tc>
+        <w:tc>
+          <w:tcPr/>
+          <w:p>
+            <w:pPr>
+              <w:pStyle w:val="Compact"/>
+            </w:pPr>
+          </w:p>
+        </w:tc>
+      </w:tr>
+      <w:tr>
+        <w:tc>
+          <w:tcPr/>
+          <w:p>
+            <w:pPr>
+              <w:pStyle w:val="Compact"/>
+            </w:pPr>
+            <w:r>
+              <w:t xml:space="preserve">Team Number</w:t>
+            </w:r>
+          </w:p>
+        </w:tc>
+        <w:tc>
+          <w:tcPr/>
+          <w:p>
+            <w:pPr>
+              <w:pStyle w:val="Compact"/>
+            </w:pPr>
+          </w:p>
+        </w:tc>
+      </w:tr>
+    </w:tbl>
     <w:bookmarkStart w:id="10" w:name="present-students"/>
     <w:p>
       <w:pPr>
@@ -110,70 +192,178 @@
         <w:t xml:space="preserve">Present Students</w:t>
       </w:r>
     </w:p>
-    <w:p>
-      <w:pPr>
-        <w:pStyle w:val="FirstParagraph"/>
-      </w:pPr>
-      <w:r>
-        <w:t xml:space="preserve">Role | Name |</w:t>
-      </w:r>
-    </w:p>
-    <w:p>
-      <w:pPr>
-        <w:pStyle w:val="BodyText"/>
-      </w:pPr>
-      <w:r>
-        <w:t xml:space="preserve">|——|——|</w:t>
-      </w:r>
-    </w:p>
-    <w:p>
-      <w:pPr>
-        <w:pStyle w:val="BodyText"/>
-      </w:pPr>
-      <w:r>
-        <w:t xml:space="preserve">Notetaker | |</w:t>
-      </w:r>
-    </w:p>
-    <w:p>
-      <w:pPr>
-        <w:pStyle w:val="BodyText"/>
-      </w:pPr>
-      <w:r>
-        <w:t xml:space="preserve">Member | |</w:t>
-      </w:r>
-    </w:p>
-    <w:p>
-      <w:pPr>
-        <w:pStyle w:val="BodyText"/>
-      </w:pPr>
-      <w:r>
-        <w:t xml:space="preserve">Member | |</w:t>
-      </w:r>
-    </w:p>
-    <w:p>
-      <w:pPr>
-        <w:pStyle w:val="BodyText"/>
-      </w:pPr>
-      <w:r>
-        <w:t xml:space="preserve">Member | |</w:t>
-      </w:r>
-    </w:p>
-    <w:p>
-      <w:pPr>
-        <w:pStyle w:val="BodyText"/>
-      </w:pPr>
-      <w:r>
-        <w:t xml:space="preserve">Member | |</w:t>
-      </w:r>
-    </w:p>
-    <w:p>
-      <w:pPr>
-        <w:pStyle w:val="BodyText"/>
-      </w:pPr>
-      <w:r>
-        <w:t xml:space="preserve">Member | |</w:t>
-      </w:r>
-    </w:p>
+    <w:tbl>
+      <w:tblPr>
+        <w:tblW w:type="pct" w:w="5000"/>
+        <w:tblStyle w:val="Table"/>
+        <w:tblLook w:firstRow="1" w:lastRow="0" w:firstColumn="0" w:lastColumn="0" w:noHBand="0" w:noVBand="0" w:val="0020"/>
+        <w:tblBorders>
+          <w:top w:val="single" w:sz="4" w:space="0" w:color="000000"/>
+          <w:left w:val="single" w:sz="4" w:space="0" w:color="000000"/>
+          <w:bottom w:val="single" w:sz="4" w:space="0" w:color="000000"/>
+          <w:right w:val="single" w:sz="4" w:space="0" w:color="000000"/>
+          <w:insideH w:val="single" w:sz="4" w:space="0" w:color="000000"/>
+          <w:insideV w:val="single" w:sz="4" w:space="0" w:color="000000"/>
+        </w:tblBorders>
+      </w:tblPr>
+      <w:tblGrid>
+        <w:gridCol w:w="3960"/>
+        <w:gridCol w:w="3960"/>
+      </w:tblGrid>
+      <w:tr>
+        <w:trPr>
+          <w:tblHeader w:val="on"/>
+        </w:trPr>
+        <w:tc>
+          <w:tcPr/>
+          <w:p>
+            <w:pPr>
+              <w:pStyle w:val="Compact"/>
+            </w:pPr>
+            <w:r>
+              <w:t xml:space="preserve">Role</w:t>
+            </w:r>
+          </w:p>
+        </w:tc>
+        <w:tc>
+          <w:tcPr/>
+          <w:p>
+            <w:pPr>
+              <w:pStyle w:val="Compact"/>
+            </w:pPr>
+            <w:r>
+              <w:t xml:space="preserve">Name</w:t>
+            </w:r>
+          </w:p>
+        </w:tc>
+      </w:tr>
+      <w:tr>
+        <w:tc>
+          <w:tcPr/>
+          <w:p>
+            <w:pPr>
+              <w:pStyle w:val="Compact"/>
+            </w:pPr>
+            <w:r>
+              <w:t xml:space="preserve">Notetaker</w:t>
+            </w:r>
+          </w:p>
+        </w:tc>
+        <w:tc>
+          <w:tcPr/>
+          <w:p>
+            <w:pPr>
+              <w:pStyle w:val="Compact"/>
+            </w:pPr>
+          </w:p>
+        </w:tc>
+      </w:tr>
+      <w:tr>
+        <w:tc>
+          <w:tcPr/>
+          <w:p>
+            <w:pPr>
+              <w:pStyle w:val="Compact"/>
+            </w:pPr>
+            <w:r>
+              <w:t xml:space="preserve">Member</w:t>
+            </w:r>
+          </w:p>
+        </w:tc>
+        <w:tc>
+          <w:tcPr/>
+          <w:p>
+            <w:pPr>
+              <w:pStyle w:val="Compact"/>
+            </w:pPr>
+          </w:p>
+        </w:tc>
+      </w:tr>
+      <w:tr>
+        <w:tc>
+          <w:tcPr/>
+          <w:p>
+            <w:pPr>
+              <w:pStyle w:val="Compact"/>
+            </w:pPr>
+            <w:r>
+              <w:t xml:space="preserve">Member</w:t>
+            </w:r>
+          </w:p>
+        </w:tc>
+        <w:tc>
+          <w:tcPr/>
+          <w:p>
+            <w:pPr>
+              <w:pStyle w:val="Compact"/>
+            </w:pPr>
+          </w:p>
+        </w:tc>
+      </w:tr>
+      <w:tr>
+        <w:tc>
+          <w:tcPr/>
+          <w:p>
+            <w:pPr>
+              <w:pStyle w:val="Compact"/>
+            </w:pPr>
+            <w:r>
+              <w:t xml:space="preserve">Member</w:t>
+            </w:r>
+          </w:p>
+        </w:tc>
+        <w:tc>
+          <w:tcPr/>
+          <w:p>
+            <w:pPr>
+              <w:pStyle w:val="Compact"/>
+            </w:pPr>
+          </w:p>
+        </w:tc>
+      </w:tr>
+      <w:tr>
+        <w:tc>
+          <w:tcPr/>
+          <w:p>
+            <w:pPr>
+              <w:pStyle w:val="Compact"/>
+            </w:pPr>
+            <w:r>
+              <w:t xml:space="preserve">Member</w:t>
+            </w:r>
+          </w:p>
+        </w:tc>
+        <w:tc>
+          <w:tcPr/>
+          <w:p>
+            <w:pPr>
+              <w:pStyle w:val="Compact"/>
+            </w:pPr>
+          </w:p>
+        </w:tc>
+      </w:tr>
+      <w:tr>
+        <w:tc>
+          <w:tcPr/>
+          <w:p>
+            <w:pPr>
+              <w:pStyle w:val="Compact"/>
+            </w:pPr>
+            <w:r>
+              <w:t xml:space="preserve">Member</w:t>
+            </w:r>
+          </w:p>
+        </w:tc>
+        <w:tc>
+          <w:tcPr/>
+          <w:p>
+            <w:pPr>
+              <w:pStyle w:val="Compact"/>
+            </w:pPr>
+          </w:p>
+        </w:tc>
+      </w:tr>
+    </w:tbl>
     <w:bookmarkEnd w:id="10"/>
     <w:bookmarkStart w:id="11" w:name="absent-students"/>
     <w:p>
@@ -184,38 +374,88 @@
         <w:t xml:space="preserve">Absent Students</w:t>
       </w:r>
     </w:p>
-    <w:p>
-      <w:pPr>
-        <w:pStyle w:val="FirstParagraph"/>
-      </w:pPr>
-      <w:r>
-        <w:t xml:space="preserve">Name | Submitted Later (Y/N) |</w:t>
-      </w:r>
-    </w:p>
-    <w:p>
-      <w:pPr>
-        <w:pStyle w:val="BodyText"/>
-      </w:pPr>
-      <w:r>
-        <w:t xml:space="preserve">|——|———————–|</w:t>
-      </w:r>
-    </w:p>
-    <w:p>
-      <w:pPr>
-        <w:pStyle w:val="BodyText"/>
-      </w:pPr>
-      <w:r>
-        <w:t xml:space="preserve"> | |</w:t>
-      </w:r>
-    </w:p>
-    <w:p>
-      <w:pPr>
-        <w:pStyle w:val="BodyText"/>
-      </w:pPr>
-      <w:r>
-        <w:t xml:space="preserve"> | |</w:t>
-      </w:r>
-    </w:p>
+    <w:tbl>
+      <w:tblPr>
+        <w:tblW w:type="pct" w:w="5000"/>
+        <w:tblStyle w:val="Table"/>
+        <w:tblLook w:firstRow="1" w:lastRow="0" w:firstColumn="0" w:lastColumn="0" w:noHBand="0" w:noVBand="0" w:val="0020"/>
+        <w:tblBorders>
+          <w:top w:val="single" w:sz="4" w:space="0" w:color="000000"/>
+          <w:left w:val="single" w:sz="4" w:space="0" w:color="000000"/>
+          <w:bottom w:val="single" w:sz="4" w:space="0" w:color="000000"/>
+          <w:right w:val="single" w:sz="4" w:space="0" w:color="000000"/>
+          <w:insideH w:val="single" w:sz="4" w:space="0" w:color="000000"/>
+          <w:insideV w:val="single" w:sz="4" w:space="0" w:color="000000"/>
+        </w:tblBorders>
+      </w:tblPr>
+      <w:tblGrid>
+        <w:gridCol w:w="3960"/>
+        <w:gridCol w:w="3960"/>
+      </w:tblGrid>
+      <w:tr>
+        <w:trPr>
+          <w:tblHeader w:val="on"/>
+        </w:trPr>
+        <w:tc>
+          <w:tcPr/>
+          <w:p>
+            <w:pPr>
+              <w:pStyle w:val="Compact"/>
+            </w:pPr>
+            <w:r>
+              <w:t xml:space="preserve">Name</w:t>
+            </w:r>
+          </w:p>
+        </w:tc>
+        <w:tc>
+          <w:tcPr/>
+          <w:p>
+            <w:pPr>
+              <w:pStyle w:val="Compact"/>
+            </w:pPr>
+            <w:r>
+              <w:t xml:space="preserve">Submitted Later (Y/N)</w:t>
+            </w:r>
+          </w:p>
+        </w:tc>
+      </w:tr>
+      <w:tr>
+        <w:tc>
+          <w:tcPr/>
+          <w:p>
+            <w:pPr>
+              <w:pStyle w:val="Compact"/>
+            </w:pPr>
+          </w:p>
+        </w:tc>
+        <w:tc>
+          <w:tcPr/>
+          <w:p>
+            <w:pPr>
+              <w:pStyle w:val="Compact"/>
+            </w:pPr>
+          </w:p>
+        </w:tc>
+      </w:tr>
+      <w:tr>
+        <w:tc>
+          <w:tcPr/>
+          <w:p>
+            <w:pPr>
+              <w:pStyle w:val="Compact"/>
+            </w:pPr>
+          </w:p>
+        </w:tc>
+        <w:tc>
+          <w:tcPr/>
+          <w:p>
+            <w:pPr>
+              <w:pStyle w:val="Compact"/>
+            </w:pPr>
+          </w:p>
+        </w:tc>
+      </w:tr>
+    </w:tbl>
     <w:p>
       <w:pPr>
         <w:pStyle w:val="BlockText"/>
@@ -421,46 +661,115 @@
         <w:t xml:space="preserve">The Notetaker must also choose either the Employee or Employer side. Write the Notetaker’s name in both the Notetaker row AND their chosen advocate row.</w:t>
       </w:r>
     </w:p>
-    <w:p>
-      <w:pPr>
-        <w:pStyle w:val="FirstParagraph"/>
-      </w:pPr>
-      <w:r>
-        <w:t xml:space="preserve">Role | Name(s) |</w:t>
-      </w:r>
-    </w:p>
-    <w:p>
-      <w:pPr>
-        <w:pStyle w:val="BodyText"/>
-      </w:pPr>
-      <w:r>
-        <w:t xml:space="preserve">|——|———|</w:t>
-      </w:r>
-    </w:p>
-    <w:p>
-      <w:pPr>
-        <w:pStyle w:val="BodyText"/>
-      </w:pPr>
-      <w:r>
-        <w:t xml:space="preserve">Employee Advocate(s) | |</w:t>
-      </w:r>
-    </w:p>
-    <w:p>
-      <w:pPr>
-        <w:pStyle w:val="BodyText"/>
-      </w:pPr>
-      <w:r>
-        <w:t xml:space="preserve">Employer Advocate(s) | |</w:t>
-      </w:r>
-    </w:p>
-    <w:p>
-      <w:pPr>
-        <w:pStyle w:val="BodyText"/>
-      </w:pPr>
-      <w:r>
-        <w:t xml:space="preserve">Notetaker | |</w:t>
-      </w:r>
-    </w:p>
+    <w:tbl>
+      <w:tblPr>
+        <w:tblW w:type="pct" w:w="5000"/>
+        <w:tblStyle w:val="Table"/>
+        <w:tblLook w:firstRow="1" w:lastRow="0" w:firstColumn="0" w:lastColumn="0" w:noHBand="0" w:noVBand="0" w:val="0020"/>
+        <w:tblBorders>
+          <w:top w:val="single" w:sz="4" w:space="0" w:color="000000"/>
+          <w:left w:val="single" w:sz="4" w:space="0" w:color="000000"/>
+          <w:bottom w:val="single" w:sz="4" w:space="0" w:color="000000"/>
+          <w:right w:val="single" w:sz="4" w:space="0" w:color="000000"/>
+          <w:insideH w:val="single" w:sz="4" w:space="0" w:color="000000"/>
+          <w:insideV w:val="single" w:sz="4" w:space="0" w:color="000000"/>
+        </w:tblBorders>
+      </w:tblPr>
+      <w:tblGrid>
+        <w:gridCol w:w="3960"/>
+        <w:gridCol w:w="3960"/>
+      </w:tblGrid>
+      <w:tr>
+        <w:trPr>
+          <w:tblHeader w:val="on"/>
+        </w:trPr>
+        <w:tc>
+          <w:tcPr/>
+          <w:p>
+            <w:pPr>
+              <w:pStyle w:val="Compact"/>
+            </w:pPr>
+            <w:r>
+              <w:t xml:space="preserve">Role</w:t>
+            </w:r>
+          </w:p>
+        </w:tc>
+        <w:tc>
+          <w:tcPr/>
+          <w:p>
+            <w:pPr>
+              <w:pStyle w:val="Compact"/>
+            </w:pPr>
+            <w:r>
+              <w:t xml:space="preserve">Name(s)</w:t>
+            </w:r>
+          </w:p>
+        </w:tc>
+      </w:tr>
+      <w:tr>
+        <w:tc>
+          <w:tcPr/>
+          <w:p>
+            <w:pPr>
+              <w:pStyle w:val="Compact"/>
+            </w:pPr>
+            <w:r>
+              <w:t xml:space="preserve">Employee Advocate(s)</w:t>
+            </w:r>
+          </w:p>
+        </w:tc>
+        <w:tc>
+          <w:tcPr/>
+          <w:p>
+            <w:pPr>
+              <w:pStyle w:val="Compact"/>
+            </w:pPr>
+          </w:p>
+        </w:tc>
+      </w:tr>
+      <w:tr>
+        <w:tc>
+          <w:tcPr/>
+          <w:p>
+            <w:pPr>
+              <w:pStyle w:val="Compact"/>
+            </w:pPr>
+            <w:r>
+              <w:t xml:space="preserve">Employer Advocate(s)</w:t>
+            </w:r>
+          </w:p>
+        </w:tc>
+        <w:tc>
+          <w:tcPr/>
+          <w:p>
+            <w:pPr>
+              <w:pStyle w:val="Compact"/>
+            </w:pPr>
+          </w:p>
+        </w:tc>
+      </w:tr>
+      <w:tr>
+        <w:tc>
+          <w:tcPr/>
+          <w:p>
+            <w:pPr>
+              <w:pStyle w:val="Compact"/>
+            </w:pPr>
+            <w:r>
+              <w:t xml:space="preserve">Notetaker</w:t>
+            </w:r>
+          </w:p>
+        </w:tc>
+        <w:tc>
+          <w:tcPr/>
+          <w:p>
+            <w:pPr>
+              <w:pStyle w:val="Compact"/>
+            </w:pPr>
+          </w:p>
+        </w:tc>
+      </w:tr>
+    </w:tbl>
     <w:p>
       <w:r>
         <w:pict>
@@ -502,70 +811,353 @@
         <w:t xml:space="preserve">from the list below to debate today.</w:t>
       </w:r>
     </w:p>
-    <w:p>
-      <w:pPr>
-        <w:pStyle w:val="BodyText"/>
-      </w:pPr>
-      <w:r>
-        <w:t xml:space="preserve"># | Debate Topic | Employee Perspective | Employer Perspective |</w:t>
-      </w:r>
-    </w:p>
-    <w:p>
-      <w:pPr>
-        <w:pStyle w:val="BodyText"/>
-      </w:pPr>
-      <w:r>
-        <w:t xml:space="preserve">|—|————–|———————|———————|</w:t>
-      </w:r>
-    </w:p>
-    <w:p>
-      <w:pPr>
-        <w:pStyle w:val="BodyText"/>
-      </w:pPr>
-      <w:r>
-        <w:t xml:space="preserve">1 | Are labor unions still necessary in today’s workplace? | Unions protect workers’ rights, ensure fair wages, and address safety | Modern labor laws protect workers; unions may create adversarial relationships |</w:t>
-      </w:r>
-    </w:p>
-    <w:p>
-      <w:pPr>
-        <w:pStyle w:val="BodyText"/>
-      </w:pPr>
-      <w:r>
-        <w:t xml:space="preserve">2 | Should companies be allowed to discourage union formation? | Employees have the right to organize without employer interference | Employers have free speech rights to share views on unionization |</w:t>
-      </w:r>
-    </w:p>
-    <w:p>
-      <w:pPr>
-        <w:pStyle w:val="BodyText"/>
-      </w:pPr>
-      <w:r>
-        <w:t xml:space="preserve">3 | Should essential workers (healthcare, utilities) be allowed to strike? | All workers deserve the right to strike as a bargaining tool | Strikes by essential workers endanger public health and safety |</w:t>
-      </w:r>
-    </w:p>
-    <w:p>
-      <w:pPr>
-        <w:pStyle w:val="BodyText"/>
-      </w:pPr>
-      <w:r>
-        <w:t xml:space="preserve">4 | Should union membership be required in unionized workplaces? | Union dues ensure fair representation for all benefiting workers | Forced membership violates individual freedom of association |</w:t>
-      </w:r>
-    </w:p>
-    <w:p>
-      <w:pPr>
-        <w:pStyle w:val="BodyText"/>
-      </w:pPr>
-      <w:r>
-        <w:t xml:space="preserve">5 | Should management be allowed to attend union meetings? | Union meetings should be private spaces for workers | Transparency benefits both parties and builds trust |</w:t>
-      </w:r>
-    </w:p>
-    <w:p>
-      <w:pPr>
-        <w:pStyle w:val="BodyText"/>
-      </w:pPr>
-      <w:r>
-        <w:t xml:space="preserve">6 | Should unions have input on company strategic decisions? | Workers are stakeholders who deserve voice in company direction | Strategic decisions should remain management’s responsibility |</w:t>
-      </w:r>
-    </w:p>
+    <w:tbl>
+      <w:tblPr>
+        <w:tblW w:type="pct" w:w="5000"/>
+        <w:tblStyle w:val="Table"/>
+        <w:tblLayout w:type="fixed"/>
+        <w:tblLook w:firstRow="1" w:lastRow="0" w:firstColumn="0" w:lastColumn="0" w:noHBand="0" w:noVBand="0" w:val="0020"/>
+        <w:tblBorders>
+          <w:top w:val="single" w:sz="4" w:space="0" w:color="000000"/>
+          <w:left w:val="single" w:sz="4" w:space="0" w:color="000000"/>
+          <w:bottom w:val="single" w:sz="4" w:space="0" w:color="000000"/>
+          <w:right w:val="single" w:sz="4" w:space="0" w:color="000000"/>
+          <w:insideH w:val="single" w:sz="4" w:space="0" w:color="000000"/>
+          <w:insideV w:val="single" w:sz="4" w:space="0" w:color="000000"/>
+        </w:tblBorders>
+      </w:tblPr>
+      <w:tblGrid>
+        <w:gridCol w:w="402"/>
+        <w:gridCol w:w="1879"/>
+        <w:gridCol w:w="2818"/>
+        <w:gridCol w:w="2818"/>
+      </w:tblGrid>
+      <w:tr>
+        <w:trPr>
+          <w:tblHeader w:val="on"/>
+        </w:trPr>
+        <w:tc>
+          <w:tcPr/>
+          <w:p>
+            <w:pPr>
+              <w:pStyle w:val="Compact"/>
+            </w:pPr>
+            <w:r>
+              <w:t xml:space="preserve">#</w:t>
+            </w:r>
+          </w:p>
+        </w:tc>
+        <w:tc>
+          <w:tcPr/>
+          <w:p>
+            <w:pPr>
+              <w:pStyle w:val="Compact"/>
+            </w:pPr>
+            <w:r>
+              <w:t xml:space="preserve">Debate Topic</w:t>
+            </w:r>
+          </w:p>
+        </w:tc>
+        <w:tc>
+          <w:tcPr/>
+          <w:p>
+            <w:pPr>
+              <w:pStyle w:val="Compact"/>
+            </w:pPr>
+            <w:r>
+              <w:t xml:space="preserve">Employee Perspective</w:t>
+            </w:r>
+          </w:p>
+        </w:tc>
+        <w:tc>
+          <w:tcPr/>
+          <w:p>
+            <w:pPr>
+              <w:pStyle w:val="Compact"/>
+            </w:pPr>
+            <w:r>
+              <w:t xml:space="preserve">Employer Perspective</w:t>
+            </w:r>
+          </w:p>
+        </w:tc>
+      </w:tr>
+      <w:tr>
+        <w:tc>
+          <w:tcPr/>
+          <w:p>
+            <w:pPr>
+              <w:pStyle w:val="Compact"/>
+            </w:pPr>
+            <w:r>
+              <w:t xml:space="preserve">1</w:t>
+            </w:r>
+          </w:p>
+        </w:tc>
+        <w:tc>
+          <w:tcPr/>
+          <w:p>
+            <w:pPr>
+              <w:pStyle w:val="Compact"/>
+            </w:pPr>
+            <w:r>
+              <w:t xml:space="preserve">Are labor unions still necessary in today’s workplace?</w:t>
+            </w:r>
+          </w:p>
+        </w:tc>
+        <w:tc>
+          <w:tcPr/>
+          <w:p>
+            <w:pPr>
+              <w:pStyle w:val="Compact"/>
+            </w:pPr>
+            <w:r>
+              <w:t xml:space="preserve">Unions protect workers’ rights, ensure fair wages, and address safety</w:t>
+            </w:r>
+          </w:p>
+        </w:tc>
+        <w:tc>
+          <w:tcPr/>
+          <w:p>
+            <w:pPr>
+              <w:pStyle w:val="Compact"/>
+            </w:pPr>
+            <w:r>
+              <w:t xml:space="preserve">Modern labor laws protect workers; unions may create adversarial relationships</w:t>
+            </w:r>
+          </w:p>
+        </w:tc>
+      </w:tr>
+      <w:tr>
+        <w:tc>
+          <w:tcPr/>
+          <w:p>
+            <w:pPr>
+              <w:pStyle w:val="Compact"/>
+            </w:pPr>
+            <w:r>
+              <w:t xml:space="preserve">2</w:t>
+            </w:r>
+          </w:p>
+        </w:tc>
+        <w:tc>
+          <w:tcPr/>
+          <w:p>
+            <w:pPr>
+              <w:pStyle w:val="Compact"/>
+            </w:pPr>
+            <w:r>
+              <w:t xml:space="preserve">Should companies be allowed to discourage union formation?</w:t>
+            </w:r>
+          </w:p>
+        </w:tc>
+        <w:tc>
+          <w:tcPr/>
+          <w:p>
+            <w:pPr>
+              <w:pStyle w:val="Compact"/>
+            </w:pPr>
+            <w:r>
+              <w:t xml:space="preserve">Employees have the right to organize without employer interference</w:t>
+            </w:r>
+          </w:p>
+        </w:tc>
+        <w:tc>
+          <w:tcPr/>
+          <w:p>
+            <w:pPr>
+              <w:pStyle w:val="Compact"/>
+            </w:pPr>
+            <w:r>
+              <w:t xml:space="preserve">Employers have free speech rights to share views on unionization</w:t>
+            </w:r>
+          </w:p>
+        </w:tc>
+      </w:tr>
+      <w:tr>
+        <w:tc>
+          <w:tcPr/>
+          <w:p>
+            <w:pPr>
+              <w:pStyle w:val="Compact"/>
+            </w:pPr>
+            <w:r>
+              <w:t xml:space="preserve">3</w:t>
+            </w:r>
+          </w:p>
+        </w:tc>
+        <w:tc>
+          <w:tcPr/>
+          <w:p>
+            <w:pPr>
+              <w:pStyle w:val="Compact"/>
+            </w:pPr>
+            <w:r>
+              <w:t xml:space="preserve">Should essential workers (healthcare, utilities) be allowed to strike?</w:t>
+            </w:r>
+          </w:p>
+        </w:tc>
+        <w:tc>
+          <w:tcPr/>
+          <w:p>
+            <w:pPr>
+              <w:pStyle w:val="Compact"/>
+            </w:pPr>
+            <w:r>
+              <w:t xml:space="preserve">All workers deserve the right to strike as a bargaining tool</w:t>
+            </w:r>
+          </w:p>
+        </w:tc>
+        <w:tc>
+          <w:tcPr/>
+          <w:p>
+            <w:pPr>
+              <w:pStyle w:val="Compact"/>
+            </w:pPr>
+            <w:r>
+              <w:t xml:space="preserve">Strikes by essential workers endanger public health and safety</w:t>
+            </w:r>
+          </w:p>
+        </w:tc>
+      </w:tr>
+      <w:tr>
+        <w:tc>
+          <w:tcPr/>
+          <w:p>
+            <w:pPr>
+              <w:pStyle w:val="Compact"/>
+            </w:pPr>
+            <w:r>
+              <w:t xml:space="preserve">4</w:t>
+            </w:r>
+          </w:p>
+        </w:tc>
+        <w:tc>
+          <w:tcPr/>
+          <w:p>
+            <w:pPr>
+              <w:pStyle w:val="Compact"/>
+            </w:pPr>
+            <w:r>
+              <w:t xml:space="preserve">Should union membership be required in unionized workplaces?</w:t>
+            </w:r>
+          </w:p>
+        </w:tc>
+        <w:tc>
+          <w:tcPr/>
+          <w:p>
+            <w:pPr>
+              <w:pStyle w:val="Compact"/>
+            </w:pPr>
+            <w:r>
+              <w:t xml:space="preserve">Union dues ensure fair representation for all benefiting workers</w:t>
+            </w:r>
+          </w:p>
+        </w:tc>
+        <w:tc>
+          <w:tcPr/>
+          <w:p>
+            <w:pPr>
+              <w:pStyle w:val="Compact"/>
+            </w:pPr>
+            <w:r>
+              <w:t xml:space="preserve">Forced membership violates individual freedom of association</w:t>
+            </w:r>
+          </w:p>
+        </w:tc>
+      </w:tr>
+      <w:tr>
+        <w:tc>
+          <w:tcPr/>
+          <w:p>
+            <w:pPr>
+              <w:pStyle w:val="Compact"/>
+            </w:pPr>
+            <w:r>
+              <w:t xml:space="preserve">5</w:t>
+            </w:r>
+          </w:p>
+        </w:tc>
+        <w:tc>
+          <w:tcPr/>
+          <w:p>
+            <w:pPr>
+              <w:pStyle w:val="Compact"/>
+            </w:pPr>
+            <w:r>
+              <w:t xml:space="preserve">Should management be allowed to attend union meetings?</w:t>
+            </w:r>
+          </w:p>
+        </w:tc>
+        <w:tc>
+          <w:tcPr/>
+          <w:p>
+            <w:pPr>
+              <w:pStyle w:val="Compact"/>
+            </w:pPr>
+            <w:r>
+              <w:t xml:space="preserve">Union meetings should be private spaces for workers</w:t>
+            </w:r>
+          </w:p>
+        </w:tc>
+        <w:tc>
+          <w:tcPr/>
+          <w:p>
+            <w:pPr>
+              <w:pStyle w:val="Compact"/>
+            </w:pPr>
+            <w:r>
+              <w:t xml:space="preserve">Transparency benefits both parties and builds trust</w:t>
+            </w:r>
+          </w:p>
+        </w:tc>
+      </w:tr>
+      <w:tr>
+        <w:tc>
+          <w:tcPr/>
+          <w:p>
+            <w:pPr>
+              <w:pStyle w:val="Compact"/>
+            </w:pPr>
+            <w:r>
+              <w:t xml:space="preserve">6</w:t>
+            </w:r>
+          </w:p>
+        </w:tc>
+        <w:tc>
+          <w:tcPr/>
+          <w:p>
+            <w:pPr>
+              <w:pStyle w:val="Compact"/>
+            </w:pPr>
+            <w:r>
+              <w:t xml:space="preserve">Should unions have input on company strategic decisions?</w:t>
+            </w:r>
+          </w:p>
+        </w:tc>
+        <w:tc>
+          <w:tcPr/>
+          <w:p>
+            <w:pPr>
+              <w:pStyle w:val="Compact"/>
+            </w:pPr>
+            <w:r>
+              <w:t xml:space="preserve">Workers are stakeholders who deserve voice in company direction</w:t>
+            </w:r>
+          </w:p>
+        </w:tc>
+        <w:tc>
+          <w:tcPr/>
+          <w:p>
+            <w:pPr>
+              <w:pStyle w:val="Compact"/>
+            </w:pPr>
+            <w:r>
+              <w:t xml:space="preserve">Strategic decisions should remain management’s responsibility</w:t>
+            </w:r>
+          </w:p>
+        </w:tc>
+      </w:tr>
+    </w:tbl>
     <w:p>
       <w:pPr>
         <w:pStyle w:val="BodyText"/>
@@ -578,46 +1170,151 @@
         <w:t xml:space="preserve">Our team’s selected topics:</w:t>
       </w:r>
     </w:p>
-    <w:p>
-      <w:pPr>
-        <w:pStyle w:val="BodyText"/>
-      </w:pPr>
-      <w:r>
-        <w:t xml:space="preserve">Order | Topic # | Topic |</w:t>
-      </w:r>
-    </w:p>
-    <w:p>
-      <w:pPr>
-        <w:pStyle w:val="BodyText"/>
-      </w:pPr>
-      <w:r>
-        <w:t xml:space="preserve">—– | ——- | —– |</w:t>
-      </w:r>
-    </w:p>
-    <w:p>
-      <w:pPr>
-        <w:pStyle w:val="BodyText"/>
-      </w:pPr>
-      <w:r>
-        <w:t xml:space="preserve">1st | | |</w:t>
-      </w:r>
-    </w:p>
-    <w:p>
-      <w:pPr>
-        <w:pStyle w:val="BodyText"/>
-      </w:pPr>
-      <w:r>
-        <w:t xml:space="preserve">2nd | | |</w:t>
-      </w:r>
-    </w:p>
-    <w:p>
-      <w:pPr>
-        <w:pStyle w:val="BodyText"/>
-      </w:pPr>
-      <w:r>
-        <w:t xml:space="preserve">3rd | | |</w:t>
-      </w:r>
-    </w:p>
+    <w:tbl>
+      <w:tblPr>
+        <w:tblW w:type="pct" w:w="5000"/>
+        <w:tblStyle w:val="Table"/>
+        <w:tblLook w:firstRow="1" w:lastRow="0" w:firstColumn="0" w:lastColumn="0" w:noHBand="0" w:noVBand="0" w:val="0020"/>
+        <w:tblBorders>
+          <w:top w:val="single" w:sz="4" w:space="0" w:color="000000"/>
+          <w:left w:val="single" w:sz="4" w:space="0" w:color="000000"/>
+          <w:bottom w:val="single" w:sz="4" w:space="0" w:color="000000"/>
+          <w:right w:val="single" w:sz="4" w:space="0" w:color="000000"/>
+          <w:insideH w:val="single" w:sz="4" w:space="0" w:color="000000"/>
+          <w:insideV w:val="single" w:sz="4" w:space="0" w:color="000000"/>
+        </w:tblBorders>
+      </w:tblPr>
+      <w:tblGrid>
+        <w:gridCol w:w="2640"/>
+        <w:gridCol w:w="2640"/>
+        <w:gridCol w:w="2640"/>
+      </w:tblGrid>
+      <w:tr>
+        <w:trPr>
+          <w:tblHeader w:val="on"/>
+        </w:trPr>
+        <w:tc>
+          <w:tcPr/>
+          <w:p>
+            <w:pPr>
+              <w:pStyle w:val="Compact"/>
+            </w:pPr>
+            <w:r>
+              <w:t xml:space="preserve">Order</w:t>
+            </w:r>
+          </w:p>
+        </w:tc>
+        <w:tc>
+          <w:tcPr/>
+          <w:p>
+            <w:pPr>
+              <w:pStyle w:val="Compact"/>
+            </w:pPr>
+            <w:r>
+              <w:t xml:space="preserve">Topic #</w:t>
+            </w:r>
+          </w:p>
+        </w:tc>
+        <w:tc>
+          <w:tcPr/>
+          <w:p>
+            <w:pPr>
+              <w:pStyle w:val="Compact"/>
+            </w:pPr>
+            <w:r>
+              <w:t xml:space="preserve">Topic</w:t>
+            </w:r>
+          </w:p>
+        </w:tc>
+      </w:tr>
+      <w:tr>
+        <w:tc>
+          <w:tcPr/>
+          <w:p>
+            <w:pPr>
+              <w:pStyle w:val="Compact"/>
+            </w:pPr>
+            <w:r>
+              <w:t xml:space="preserve">1st</w:t>
+            </w:r>
+          </w:p>
+        </w:tc>
+        <w:tc>
+          <w:tcPr/>
+          <w:p>
+            <w:pPr>
+              <w:pStyle w:val="Compact"/>
+            </w:pPr>
+          </w:p>
+        </w:tc>
+        <w:tc>
+          <w:tcPr/>
+          <w:p>
+            <w:pPr>
+              <w:pStyle w:val="Compact"/>
+            </w:pPr>
+          </w:p>
+        </w:tc>
+      </w:tr>
+      <w:tr>
+        <w:tc>
+          <w:tcPr/>
+          <w:p>
+            <w:pPr>
+              <w:pStyle w:val="Compact"/>
+            </w:pPr>
+            <w:r>
+              <w:t xml:space="preserve">2nd</w:t>
+            </w:r>
+          </w:p>
+        </w:tc>
+        <w:tc>
+          <w:tcPr/>
+          <w:p>
+            <w:pPr>
+              <w:pStyle w:val="Compact"/>
+            </w:pPr>
+          </w:p>
+        </w:tc>
+        <w:tc>
+          <w:tcPr/>
+          <w:p>
+            <w:pPr>
+              <w:pStyle w:val="Compact"/>
+            </w:pPr>
+          </w:p>
+        </w:tc>
+      </w:tr>
+      <w:tr>
+        <w:tc>
+          <w:tcPr/>
+          <w:p>
+            <w:pPr>
+              <w:pStyle w:val="Compact"/>
+            </w:pPr>
+            <w:r>
+              <w:t xml:space="preserve">3rd</w:t>
+            </w:r>
+          </w:p>
+        </w:tc>
+        <w:tc>
+          <w:tcPr/>
+          <w:p>
+            <w:pPr>
+              <w:pStyle w:val="Compact"/>
+            </w:pPr>
+          </w:p>
+        </w:tc>
+        <w:tc>
+          <w:tcPr/>
+          <w:p>
+            <w:pPr>
+              <w:pStyle w:val="Compact"/>
+            </w:pPr>
+          </w:p>
+        </w:tc>
+      </w:tr>
+    </w:tbl>
     <w:p>
       <w:r>
         <w:pict>
@@ -703,46 +1400,151 @@
         <w:t xml:space="preserve">Topic 1: _______________</w:t>
       </w:r>
     </w:p>
-    <w:p>
-      <w:pPr>
-        <w:pStyle w:val="FirstParagraph"/>
-      </w:pPr>
-      <w:r>
-        <w:t xml:space="preserve">Phase | Employee Side | Employer Side |</w:t>
-      </w:r>
-    </w:p>
-    <w:p>
-      <w:pPr>
-        <w:pStyle w:val="BodyText"/>
-      </w:pPr>
-      <w:r>
-        <w:t xml:space="preserve">|——-|—————|—————|</w:t>
-      </w:r>
-    </w:p>
-    <w:p>
-      <w:pPr>
-        <w:pStyle w:val="BodyText"/>
-      </w:pPr>
-      <w:r>
-        <w:t xml:space="preserve">Opening (1 min each) | | |</w:t>
-      </w:r>
-    </w:p>
-    <w:p>
-      <w:pPr>
-        <w:pStyle w:val="BodyText"/>
-      </w:pPr>
-      <w:r>
-        <w:t xml:space="preserve">Rebuttal (1 min each) | | |</w:t>
-      </w:r>
-    </w:p>
-    <w:p>
-      <w:pPr>
-        <w:pStyle w:val="BodyText"/>
-      </w:pPr>
-      <w:r>
-        <w:t xml:space="preserve">Key Takeaway | | |</w:t>
-      </w:r>
-    </w:p>
+    <w:tbl>
+      <w:tblPr>
+        <w:tblW w:type="pct" w:w="5000"/>
+        <w:tblStyle w:val="Table"/>
+        <w:tblLook w:firstRow="1" w:lastRow="0" w:firstColumn="0" w:lastColumn="0" w:noHBand="0" w:noVBand="0" w:val="0020"/>
+        <w:tblBorders>
+          <w:top w:val="single" w:sz="4" w:space="0" w:color="000000"/>
+          <w:left w:val="single" w:sz="4" w:space="0" w:color="000000"/>
+          <w:bottom w:val="single" w:sz="4" w:space="0" w:color="000000"/>
+          <w:right w:val="single" w:sz="4" w:space="0" w:color="000000"/>
+          <w:insideH w:val="single" w:sz="4" w:space="0" w:color="000000"/>
+          <w:insideV w:val="single" w:sz="4" w:space="0" w:color="000000"/>
+        </w:tblBorders>
+      </w:tblPr>
+      <w:tblGrid>
+        <w:gridCol w:w="2640"/>
+        <w:gridCol w:w="2640"/>
+        <w:gridCol w:w="2640"/>
+      </w:tblGrid>
+      <w:tr>
+        <w:trPr>
+          <w:tblHeader w:val="on"/>
+        </w:trPr>
+        <w:tc>
+          <w:tcPr/>
+          <w:p>
+            <w:pPr>
+              <w:pStyle w:val="Compact"/>
+            </w:pPr>
+            <w:r>
+              <w:t xml:space="preserve">Phase</w:t>
+            </w:r>
+          </w:p>
+        </w:tc>
+        <w:tc>
+          <w:tcPr/>
+          <w:p>
+            <w:pPr>
+              <w:pStyle w:val="Compact"/>
+            </w:pPr>
+            <w:r>
+              <w:t xml:space="preserve">Employee Side</w:t>
+            </w:r>
+          </w:p>
+        </w:tc>
+        <w:tc>
+          <w:tcPr/>
+          <w:p>
+            <w:pPr>
+              <w:pStyle w:val="Compact"/>
+            </w:pPr>
+            <w:r>
+              <w:t xml:space="preserve">Employer Side</w:t>
+            </w:r>
+          </w:p>
+        </w:tc>
+      </w:tr>
+      <w:tr>
+        <w:tc>
+          <w:tcPr/>
+          <w:p>
+            <w:pPr>
+              <w:pStyle w:val="Compact"/>
+            </w:pPr>
+            <w:r>
+              <w:t xml:space="preserve">Opening (1 min each)</w:t>
+            </w:r>
+          </w:p>
+        </w:tc>
+        <w:tc>
+          <w:tcPr/>
+          <w:p>
+            <w:pPr>
+              <w:pStyle w:val="Compact"/>
+            </w:pPr>
+          </w:p>
+        </w:tc>
+        <w:tc>
+          <w:tcPr/>
+          <w:p>
+            <w:pPr>
+              <w:pStyle w:val="Compact"/>
+            </w:pPr>
+          </w:p>
+        </w:tc>
+      </w:tr>
+      <w:tr>
+        <w:tc>
+          <w:tcPr/>
+          <w:p>
+            <w:pPr>
+              <w:pStyle w:val="Compact"/>
+            </w:pPr>
+            <w:r>
+              <w:t xml:space="preserve">Rebuttal (1 min each)</w:t>
+            </w:r>
+          </w:p>
+        </w:tc>
+        <w:tc>
+          <w:tcPr/>
+          <w:p>
+            <w:pPr>
+              <w:pStyle w:val="Compact"/>
+            </w:pPr>
+          </w:p>
+        </w:tc>
+        <w:tc>
+          <w:tcPr/>
+          <w:p>
+            <w:pPr>
+              <w:pStyle w:val="Compact"/>
+            </w:pPr>
+          </w:p>
+        </w:tc>
+      </w:tr>
+      <w:tr>
+        <w:tc>
+          <w:tcPr/>
+          <w:p>
+            <w:pPr>
+              <w:pStyle w:val="Compact"/>
+            </w:pPr>
+            <w:r>
+              <w:t xml:space="preserve">Key Takeaway</w:t>
+            </w:r>
+          </w:p>
+        </w:tc>
+        <w:tc>
+          <w:tcPr/>
+          <w:p>
+            <w:pPr>
+              <w:pStyle w:val="Compact"/>
+            </w:pPr>
+          </w:p>
+        </w:tc>
+        <w:tc>
+          <w:tcPr/>
+          <w:p>
+            <w:pPr>
+              <w:pStyle w:val="Compact"/>
+            </w:pPr>
+          </w:p>
+        </w:tc>
+      </w:tr>
+    </w:tbl>
     <w:p>
       <w:r>
         <w:pict>
@@ -760,46 +1562,151 @@
         <w:t xml:space="preserve">Topic 2: _______________</w:t>
       </w:r>
     </w:p>
-    <w:p>
-      <w:pPr>
-        <w:pStyle w:val="FirstParagraph"/>
-      </w:pPr>
-      <w:r>
-        <w:t xml:space="preserve">Phase | Employee Side | Employer Side |</w:t>
-      </w:r>
-    </w:p>
-    <w:p>
-      <w:pPr>
-        <w:pStyle w:val="BodyText"/>
-      </w:pPr>
-      <w:r>
-        <w:t xml:space="preserve">|——-|—————|—————|</w:t>
-      </w:r>
-    </w:p>
-    <w:p>
-      <w:pPr>
-        <w:pStyle w:val="BodyText"/>
-      </w:pPr>
-      <w:r>
-        <w:t xml:space="preserve">Opening (1 min each) | | |</w:t>
-      </w:r>
-    </w:p>
-    <w:p>
-      <w:pPr>
-        <w:pStyle w:val="BodyText"/>
-      </w:pPr>
-      <w:r>
-        <w:t xml:space="preserve">Rebuttal (1 min each) | | |</w:t>
-      </w:r>
-    </w:p>
-    <w:p>
-      <w:pPr>
-        <w:pStyle w:val="BodyText"/>
-      </w:pPr>
-      <w:r>
-        <w:t xml:space="preserve">Key Takeaway | | |</w:t>
-      </w:r>
-    </w:p>
+    <w:tbl>
+      <w:tblPr>
+        <w:tblW w:type="pct" w:w="5000"/>
+        <w:tblStyle w:val="Table"/>
+        <w:tblLook w:firstRow="1" w:lastRow="0" w:firstColumn="0" w:lastColumn="0" w:noHBand="0" w:noVBand="0" w:val="0020"/>
+        <w:tblBorders>
+          <w:top w:val="single" w:sz="4" w:space="0" w:color="000000"/>
+          <w:left w:val="single" w:sz="4" w:space="0" w:color="000000"/>
+          <w:bottom w:val="single" w:sz="4" w:space="0" w:color="000000"/>
+          <w:right w:val="single" w:sz="4" w:space="0" w:color="000000"/>
+          <w:insideH w:val="single" w:sz="4" w:space="0" w:color="000000"/>
+          <w:insideV w:val="single" w:sz="4" w:space="0" w:color="000000"/>
+        </w:tblBorders>
+      </w:tblPr>
+      <w:tblGrid>
+        <w:gridCol w:w="2640"/>
+        <w:gridCol w:w="2640"/>
+        <w:gridCol w:w="2640"/>
+      </w:tblGrid>
+      <w:tr>
+        <w:trPr>
+          <w:tblHeader w:val="on"/>
+        </w:trPr>
+        <w:tc>
+          <w:tcPr/>
+          <w:p>
+            <w:pPr>
+              <w:pStyle w:val="Compact"/>
+            </w:pPr>
+            <w:r>
+              <w:t xml:space="preserve">Phase</w:t>
+            </w:r>
+          </w:p>
+        </w:tc>
+        <w:tc>
+          <w:tcPr/>
+          <w:p>
+            <w:pPr>
+              <w:pStyle w:val="Compact"/>
+            </w:pPr>
+            <w:r>
+              <w:t xml:space="preserve">Employee Side</w:t>
+            </w:r>
+          </w:p>
+        </w:tc>
+        <w:tc>
+          <w:tcPr/>
+          <w:p>
+            <w:pPr>
+              <w:pStyle w:val="Compact"/>
+            </w:pPr>
+            <w:r>
+              <w:t xml:space="preserve">Employer Side</w:t>
+            </w:r>
+          </w:p>
+        </w:tc>
+      </w:tr>
+      <w:tr>
+        <w:tc>
+          <w:tcPr/>
+          <w:p>
+            <w:pPr>
+              <w:pStyle w:val="Compact"/>
+            </w:pPr>
+            <w:r>
+              <w:t xml:space="preserve">Opening (1 min each)</w:t>
+            </w:r>
+          </w:p>
+        </w:tc>
+        <w:tc>
+          <w:tcPr/>
+          <w:p>
+            <w:pPr>
+              <w:pStyle w:val="Compact"/>
+            </w:pPr>
+          </w:p>
+        </w:tc>
+        <w:tc>
+          <w:tcPr/>
+          <w:p>
+            <w:pPr>
+              <w:pStyle w:val="Compact"/>
+            </w:pPr>
+          </w:p>
+        </w:tc>
+      </w:tr>
+      <w:tr>
+        <w:tc>
+          <w:tcPr/>
+          <w:p>
+            <w:pPr>
+              <w:pStyle w:val="Compact"/>
+            </w:pPr>
+            <w:r>
+              <w:t xml:space="preserve">Rebuttal (1 min each)</w:t>
+            </w:r>
+          </w:p>
+        </w:tc>
+        <w:tc>
+          <w:tcPr/>
+          <w:p>
+            <w:pPr>
+              <w:pStyle w:val="Compact"/>
+            </w:pPr>
+          </w:p>
+        </w:tc>
+        <w:tc>
+          <w:tcPr/>
+          <w:p>
+            <w:pPr>
+              <w:pStyle w:val="Compact"/>
+            </w:pPr>
+          </w:p>
+        </w:tc>
+      </w:tr>
+      <w:tr>
+        <w:tc>
+          <w:tcPr/>
+          <w:p>
+            <w:pPr>
+              <w:pStyle w:val="Compact"/>
+            </w:pPr>
+            <w:r>
+              <w:t xml:space="preserve">Key Takeaway</w:t>
+            </w:r>
+          </w:p>
+        </w:tc>
+        <w:tc>
+          <w:tcPr/>
+          <w:p>
+            <w:pPr>
+              <w:pStyle w:val="Compact"/>
+            </w:pPr>
+          </w:p>
+        </w:tc>
+        <w:tc>
+          <w:tcPr/>
+          <w:p>
+            <w:pPr>
+              <w:pStyle w:val="Compact"/>
+            </w:pPr>
+          </w:p>
+        </w:tc>
+      </w:tr>
+    </w:tbl>
     <w:p>
       <w:r>
         <w:pict>
@@ -817,46 +1724,151 @@
         <w:t xml:space="preserve">Topic 3: _______________</w:t>
       </w:r>
     </w:p>
-    <w:p>
-      <w:pPr>
-        <w:pStyle w:val="FirstParagraph"/>
-      </w:pPr>
-      <w:r>
-        <w:t xml:space="preserve">Phase | Employee Side | Employer Side |</w:t>
-      </w:r>
-    </w:p>
-    <w:p>
-      <w:pPr>
-        <w:pStyle w:val="BodyText"/>
-      </w:pPr>
-      <w:r>
-        <w:t xml:space="preserve">|——-|—————|—————|</w:t>
-      </w:r>
-    </w:p>
-    <w:p>
-      <w:pPr>
-        <w:pStyle w:val="BodyText"/>
-      </w:pPr>
-      <w:r>
-        <w:t xml:space="preserve">Opening (1 min each) | | |</w:t>
-      </w:r>
-    </w:p>
-    <w:p>
-      <w:pPr>
-        <w:pStyle w:val="BodyText"/>
-      </w:pPr>
-      <w:r>
-        <w:t xml:space="preserve">Rebuttal (1 min each) | | |</w:t>
-      </w:r>
-    </w:p>
-    <w:p>
-      <w:pPr>
-        <w:pStyle w:val="BodyText"/>
-      </w:pPr>
-      <w:r>
-        <w:t xml:space="preserve">Key Takeaway | | |</w:t>
-      </w:r>
-    </w:p>
+    <w:tbl>
+      <w:tblPr>
+        <w:tblW w:type="pct" w:w="5000"/>
+        <w:tblStyle w:val="Table"/>
+        <w:tblLook w:firstRow="1" w:lastRow="0" w:firstColumn="0" w:lastColumn="0" w:noHBand="0" w:noVBand="0" w:val="0020"/>
+        <w:tblBorders>
+          <w:top w:val="single" w:sz="4" w:space="0" w:color="000000"/>
+          <w:left w:val="single" w:sz="4" w:space="0" w:color="000000"/>
+          <w:bottom w:val="single" w:sz="4" w:space="0" w:color="000000"/>
+          <w:right w:val="single" w:sz="4" w:space="0" w:color="000000"/>
+          <w:insideH w:val="single" w:sz="4" w:space="0" w:color="000000"/>
+          <w:insideV w:val="single" w:sz="4" w:space="0" w:color="000000"/>
+        </w:tblBorders>
+      </w:tblPr>
+      <w:tblGrid>
+        <w:gridCol w:w="2640"/>
+        <w:gridCol w:w="2640"/>
+        <w:gridCol w:w="2640"/>
+      </w:tblGrid>
+      <w:tr>
+        <w:trPr>
+          <w:tblHeader w:val="on"/>
+        </w:trPr>
+        <w:tc>
+          <w:tcPr/>
+          <w:p>
+            <w:pPr>
+              <w:pStyle w:val="Compact"/>
+            </w:pPr>
+            <w:r>
+              <w:t xml:space="preserve">Phase</w:t>
+            </w:r>
+          </w:p>
+        </w:tc>
+        <w:tc>
+          <w:tcPr/>
+          <w:p>
+            <w:pPr>
+              <w:pStyle w:val="Compact"/>
+            </w:pPr>
+            <w:r>
+              <w:t xml:space="preserve">Employee Side</w:t>
+            </w:r>
+          </w:p>
+        </w:tc>
+        <w:tc>
+          <w:tcPr/>
+          <w:p>
+            <w:pPr>
+              <w:pStyle w:val="Compact"/>
+            </w:pPr>
+            <w:r>
+              <w:t xml:space="preserve">Employer Side</w:t>
+            </w:r>
+          </w:p>
+        </w:tc>
+      </w:tr>
+      <w:tr>
+        <w:tc>
+          <w:tcPr/>
+          <w:p>
+            <w:pPr>
+              <w:pStyle w:val="Compact"/>
+            </w:pPr>
+            <w:r>
+              <w:t xml:space="preserve">Opening (1 min each)</w:t>
+            </w:r>
+          </w:p>
+        </w:tc>
+        <w:tc>
+          <w:tcPr/>
+          <w:p>
+            <w:pPr>
+              <w:pStyle w:val="Compact"/>
+            </w:pPr>
+          </w:p>
+        </w:tc>
+        <w:tc>
+          <w:tcPr/>
+          <w:p>
+            <w:pPr>
+              <w:pStyle w:val="Compact"/>
+            </w:pPr>
+          </w:p>
+        </w:tc>
+      </w:tr>
+      <w:tr>
+        <w:tc>
+          <w:tcPr/>
+          <w:p>
+            <w:pPr>
+              <w:pStyle w:val="Compact"/>
+            </w:pPr>
+            <w:r>
+              <w:t xml:space="preserve">Rebuttal (1 min each)</w:t>
+            </w:r>
+          </w:p>
+        </w:tc>
+        <w:tc>
+          <w:tcPr/>
+          <w:p>
+            <w:pPr>
+              <w:pStyle w:val="Compact"/>
+            </w:pPr>
+          </w:p>
+        </w:tc>
+        <w:tc>
+          <w:tcPr/>
+          <w:p>
+            <w:pPr>
+              <w:pStyle w:val="Compact"/>
+            </w:pPr>
+          </w:p>
+        </w:tc>
+      </w:tr>
+      <w:tr>
+        <w:tc>
+          <w:tcPr/>
+          <w:p>
+            <w:pPr>
+              <w:pStyle w:val="Compact"/>
+            </w:pPr>
+            <w:r>
+              <w:t xml:space="preserve">Key Takeaway</w:t>
+            </w:r>
+          </w:p>
+        </w:tc>
+        <w:tc>
+          <w:tcPr/>
+          <w:p>
+            <w:pPr>
+              <w:pStyle w:val="Compact"/>
+            </w:pPr>
+          </w:p>
+        </w:tc>
+        <w:tc>
+          <w:tcPr/>
+          <w:p>
+            <w:pPr>
+              <w:pStyle w:val="Compact"/>
+            </w:pPr>
+          </w:p>
+        </w:tc>
+      </w:tr>
+    </w:tbl>
     <w:p>
       <w:r>
         <w:pict>
@@ -874,46 +1886,115 @@
         <w:t xml:space="preserve">[2 minutes] Final Reflection</w:t>
       </w:r>
     </w:p>
-    <w:p>
-      <w:pPr>
-        <w:pStyle w:val="FirstParagraph"/>
-      </w:pPr>
-      <w:r>
-        <w:t xml:space="preserve">Question | Notes |</w:t>
-      </w:r>
-    </w:p>
-    <w:p>
-      <w:pPr>
-        <w:pStyle w:val="BodyText"/>
-      </w:pPr>
-      <w:r>
-        <w:t xml:space="preserve">|———-|——-|</w:t>
-      </w:r>
-    </w:p>
-    <w:p>
-      <w:pPr>
-        <w:pStyle w:val="BodyText"/>
-      </w:pPr>
-      <w:r>
-        <w:t xml:space="preserve">Which topic was most debatable? Why? | |</w:t>
-      </w:r>
-    </w:p>
-    <w:p>
-      <w:pPr>
-        <w:pStyle w:val="BodyText"/>
-      </w:pPr>
-      <w:r>
-        <w:t xml:space="preserve">What did you learn from the opposing view? | |</w:t>
-      </w:r>
-    </w:p>
-    <w:p>
-      <w:pPr>
-        <w:pStyle w:val="BodyText"/>
-      </w:pPr>
-      <w:r>
-        <w:t xml:space="preserve">Any common ground found across topics? | |</w:t>
-      </w:r>
-    </w:p>
+    <w:tbl>
+      <w:tblPr>
+        <w:tblW w:type="pct" w:w="5000"/>
+        <w:tblStyle w:val="Table"/>
+        <w:tblLook w:firstRow="1" w:lastRow="0" w:firstColumn="0" w:lastColumn="0" w:noHBand="0" w:noVBand="0" w:val="0020"/>
+        <w:tblBorders>
+          <w:top w:val="single" w:sz="4" w:space="0" w:color="000000"/>
+          <w:left w:val="single" w:sz="4" w:space="0" w:color="000000"/>
+          <w:bottom w:val="single" w:sz="4" w:space="0" w:color="000000"/>
+          <w:right w:val="single" w:sz="4" w:space="0" w:color="000000"/>
+          <w:insideH w:val="single" w:sz="4" w:space="0" w:color="000000"/>
+          <w:insideV w:val="single" w:sz="4" w:space="0" w:color="000000"/>
+        </w:tblBorders>
+      </w:tblPr>
+      <w:tblGrid>
+        <w:gridCol w:w="3960"/>
+        <w:gridCol w:w="3960"/>
+      </w:tblGrid>
+      <w:tr>
+        <w:trPr>
+          <w:tblHeader w:val="on"/>
+        </w:trPr>
+        <w:tc>
+          <w:tcPr/>
+          <w:p>
+            <w:pPr>
+              <w:pStyle w:val="Compact"/>
+            </w:pPr>
+            <w:r>
+              <w:t xml:space="preserve">Question</w:t>
+            </w:r>
+          </w:p>
+        </w:tc>
+        <w:tc>
+          <w:tcPr/>
+          <w:p>
+            <w:pPr>
+              <w:pStyle w:val="Compact"/>
+            </w:pPr>
+            <w:r>
+              <w:t xml:space="preserve">Notes</w:t>
+            </w:r>
+          </w:p>
+        </w:tc>
+      </w:tr>
+      <w:tr>
+        <w:tc>
+          <w:tcPr/>
+          <w:p>
+            <w:pPr>
+              <w:pStyle w:val="Compact"/>
+            </w:pPr>
+            <w:r>
+              <w:t xml:space="preserve">Which topic was most debatable? Why?</w:t>
+            </w:r>
+          </w:p>
+        </w:tc>
+        <w:tc>
+          <w:tcPr/>
+          <w:p>
+            <w:pPr>
+              <w:pStyle w:val="Compact"/>
+            </w:pPr>
+          </w:p>
+        </w:tc>
+      </w:tr>
+      <w:tr>
+        <w:tc>
+          <w:tcPr/>
+          <w:p>
+            <w:pPr>
+              <w:pStyle w:val="Compact"/>
+            </w:pPr>
+            <w:r>
+              <w:t xml:space="preserve">What did you learn from the opposing view?</w:t>
+            </w:r>
+          </w:p>
+        </w:tc>
+        <w:tc>
+          <w:tcPr/>
+          <w:p>
+            <w:pPr>
+              <w:pStyle w:val="Compact"/>
+            </w:pPr>
+          </w:p>
+        </w:tc>
+      </w:tr>
+      <w:tr>
+        <w:tc>
+          <w:tcPr/>
+          <w:p>
+            <w:pPr>
+              <w:pStyle w:val="Compact"/>
+            </w:pPr>
+            <w:r>
+              <w:t xml:space="preserve">Any common ground found across topics?</w:t>
+            </w:r>
+          </w:p>
+        </w:tc>
+        <w:tc>
+          <w:tcPr/>
+          <w:p>
+            <w:pPr>
+              <w:pStyle w:val="Compact"/>
+            </w:pPr>
+          </w:p>
+        </w:tc>
+      </w:tr>
+    </w:tbl>
     <w:p>
       <w:r>
         <w:pict>
@@ -939,38 +2020,95 @@
         <w:t xml:space="preserve">Today’s class includes the Negotiation Simulation (Day 1). Reflect on how today’s debate connects to the simulation activity.</w:t>
       </w:r>
     </w:p>
-    <w:p>
-      <w:pPr>
-        <w:pStyle w:val="BodyText"/>
-      </w:pPr>
-      <w:r>
-        <w:t xml:space="preserve">Question | Your Team’s Thoughts |</w:t>
-      </w:r>
-    </w:p>
-    <w:p>
-      <w:pPr>
-        <w:pStyle w:val="BodyText"/>
-      </w:pPr>
-      <w:r>
-        <w:t xml:space="preserve">|———-|———————|</w:t>
-      </w:r>
-    </w:p>
-    <w:p>
-      <w:pPr>
-        <w:pStyle w:val="BodyText"/>
-      </w:pPr>
-      <w:r>
-        <w:t xml:space="preserve">How does understanding both union and management perspectives help in negotiations? | |</w:t>
-      </w:r>
-    </w:p>
-    <w:p>
-      <w:pPr>
-        <w:pStyle w:val="BodyText"/>
-      </w:pPr>
-      <w:r>
-        <w:t xml:space="preserve">What strategies from the debate might be useful in the simulation? | |</w:t>
-      </w:r>
-    </w:p>
+    <w:tbl>
+      <w:tblPr>
+        <w:tblW w:type="pct" w:w="5000"/>
+        <w:tblStyle w:val="Table"/>
+        <w:tblLayout w:type="fixed"/>
+        <w:tblLook w:firstRow="1" w:lastRow="0" w:firstColumn="0" w:lastColumn="0" w:noHBand="0" w:noVBand="0" w:val="0020"/>
+        <w:tblBorders>
+          <w:top w:val="single" w:sz="4" w:space="0" w:color="000000"/>
+          <w:left w:val="single" w:sz="4" w:space="0" w:color="000000"/>
+          <w:bottom w:val="single" w:sz="4" w:space="0" w:color="000000"/>
+          <w:right w:val="single" w:sz="4" w:space="0" w:color="000000"/>
+          <w:insideH w:val="single" w:sz="4" w:space="0" w:color="000000"/>
+          <w:insideV w:val="single" w:sz="4" w:space="0" w:color="000000"/>
+        </w:tblBorders>
+      </w:tblPr>
+      <w:tblGrid>
+        <w:gridCol w:w="2554"/>
+        <w:gridCol w:w="5365"/>
+      </w:tblGrid>
+      <w:tr>
+        <w:trPr>
+          <w:tblHeader w:val="on"/>
+        </w:trPr>
+        <w:tc>
+          <w:tcPr/>
+          <w:p>
+            <w:pPr>
+              <w:pStyle w:val="Compact"/>
+            </w:pPr>
+            <w:r>
+              <w:t xml:space="preserve">Question</w:t>
+            </w:r>
+          </w:p>
+        </w:tc>
+        <w:tc>
+          <w:tcPr/>
+          <w:p>
+            <w:pPr>
+              <w:pStyle w:val="Compact"/>
+            </w:pPr>
+            <w:r>
+              <w:t xml:space="preserve">Your Team’s Thoughts</w:t>
+            </w:r>
+          </w:p>
+        </w:tc>
+      </w:tr>
+      <w:tr>
+        <w:tc>
+          <w:tcPr/>
+          <w:p>
+            <w:pPr>
+              <w:pStyle w:val="Compact"/>
+            </w:pPr>
+            <w:r>
+              <w:t xml:space="preserve">How does understanding both union and management perspectives help in negotiations?</w:t>
+            </w:r>
+          </w:p>
+        </w:tc>
+        <w:tc>
+          <w:tcPr/>
+          <w:p>
+            <w:pPr>
+              <w:pStyle w:val="Compact"/>
+            </w:pPr>
+          </w:p>
+        </w:tc>
+      </w:tr>
+      <w:tr>
+        <w:tc>
+          <w:tcPr/>
+          <w:p>
+            <w:pPr>
+              <w:pStyle w:val="Compact"/>
+            </w:pPr>
+            <w:r>
+              <w:t xml:space="preserve">What strategies from the debate might be useful in the simulation?</w:t>
+            </w:r>
+          </w:p>
+        </w:tc>
+        <w:tc>
+          <w:tcPr/>
+          <w:p>
+            <w:pPr>
+              <w:pStyle w:val="Compact"/>
+            </w:pPr>
+          </w:p>
+        </w:tc>
+      </w:tr>
+    </w:tbl>
     <w:p>
       <w:r>
         <w:pict>
@@ -1008,54 +2146,136 @@
         <w:t xml:space="preserve">Our next meeting:</w:t>
       </w:r>
     </w:p>
-    <w:p>
-      <w:pPr>
-        <w:pStyle w:val="BodyText"/>
-      </w:pPr>
-      <w:r>
-        <w:t xml:space="preserve">Item | Details |</w:t>
-      </w:r>
-    </w:p>
-    <w:p>
-      <w:pPr>
-        <w:pStyle w:val="BodyText"/>
-      </w:pPr>
-      <w:r>
-        <w:t xml:space="preserve">|——|———|</w:t>
-      </w:r>
-    </w:p>
-    <w:p>
-      <w:pPr>
-        <w:pStyle w:val="BodyText"/>
-      </w:pPr>
-      <w:r>
-        <w:t xml:space="preserve">Date | |</w:t>
-      </w:r>
-    </w:p>
-    <w:p>
-      <w:pPr>
-        <w:pStyle w:val="BodyText"/>
-      </w:pPr>
-      <w:r>
-        <w:t xml:space="preserve">Time | |</w:t>
-      </w:r>
-    </w:p>
-    <w:p>
-      <w:pPr>
-        <w:pStyle w:val="BodyText"/>
-      </w:pPr>
-      <w:r>
-        <w:t xml:space="preserve">Meeting Location | |</w:t>
-      </w:r>
-    </w:p>
-    <w:p>
-      <w:pPr>
-        <w:pStyle w:val="BodyText"/>
-      </w:pPr>
-      <w:r>
-        <w:t xml:space="preserve">Notetaker | |</w:t>
-      </w:r>
-    </w:p>
+    <w:tbl>
+      <w:tblPr>
+        <w:tblW w:type="pct" w:w="5000"/>
+        <w:tblStyle w:val="Table"/>
+        <w:tblLook w:firstRow="1" w:lastRow="0" w:firstColumn="0" w:lastColumn="0" w:noHBand="0" w:noVBand="0" w:val="0020"/>
+        <w:tblBorders>
+          <w:top w:val="single" w:sz="4" w:space="0" w:color="000000"/>
+          <w:left w:val="single" w:sz="4" w:space="0" w:color="000000"/>
+          <w:bottom w:val="single" w:sz="4" w:space="0" w:color="000000"/>
+          <w:right w:val="single" w:sz="4" w:space="0" w:color="000000"/>
+          <w:insideH w:val="single" w:sz="4" w:space="0" w:color="000000"/>
+          <w:insideV w:val="single" w:sz="4" w:space="0" w:color="000000"/>
+        </w:tblBorders>
+      </w:tblPr>
+      <w:tblGrid>
+        <w:gridCol w:w="3960"/>
+        <w:gridCol w:w="3960"/>
+      </w:tblGrid>
+      <w:tr>
+        <w:trPr>
+          <w:tblHeader w:val="on"/>
+        </w:trPr>
+        <w:tc>
+          <w:tcPr/>
+          <w:p>
+            <w:pPr>
+              <w:pStyle w:val="Compact"/>
+            </w:pPr>
+            <w:r>
+              <w:t xml:space="preserve">Item</w:t>
+            </w:r>
+          </w:p>
+        </w:tc>
+        <w:tc>
+          <w:tcPr/>
+          <w:p>
+            <w:pPr>
+              <w:pStyle w:val="Compact"/>
+            </w:pPr>
+            <w:r>
+              <w:t xml:space="preserve">Details</w:t>
+            </w:r>
+          </w:p>
+        </w:tc>
+      </w:tr>
+      <w:tr>
+        <w:tc>
+          <w:tcPr/>
+          <w:p>
+            <w:pPr>
+              <w:pStyle w:val="Compact"/>
+            </w:pPr>
+            <w:r>
+              <w:t xml:space="preserve">Date</w:t>
+            </w:r>
+          </w:p>
+        </w:tc>
+        <w:tc>
+          <w:tcPr/>
+          <w:p>
+            <w:pPr>
+              <w:pStyle w:val="Compact"/>
+            </w:pPr>
+          </w:p>
+        </w:tc>
+      </w:tr>
+      <w:tr>
+        <w:tc>
+          <w:tcPr/>
+          <w:p>
+            <w:pPr>
+              <w:pStyle w:val="Compact"/>
+            </w:pPr>
+            <w:r>
+              <w:t xml:space="preserve">Time</w:t>
+            </w:r>
+          </w:p>
+        </w:tc>
+        <w:tc>
+          <w:tcPr/>
+          <w:p>
+            <w:pPr>
+              <w:pStyle w:val="Compact"/>
+            </w:pPr>
+          </w:p>
+        </w:tc>
+      </w:tr>
+      <w:tr>
+        <w:tc>
+          <w:tcPr/>
+          <w:p>
+            <w:pPr>
+              <w:pStyle w:val="Compact"/>
+            </w:pPr>
+            <w:r>
+              <w:t xml:space="preserve">Meeting Location</w:t>
+            </w:r>
+          </w:p>
+        </w:tc>
+        <w:tc>
+          <w:tcPr/>
+          <w:p>
+            <w:pPr>
+              <w:pStyle w:val="Compact"/>
+            </w:pPr>
+          </w:p>
+        </w:tc>
+      </w:tr>
+      <w:tr>
+        <w:tc>
+          <w:tcPr/>
+          <w:p>
+            <w:pPr>
+              <w:pStyle w:val="Compact"/>
+            </w:pPr>
+            <w:r>
+              <w:t xml:space="preserve">Notetaker</w:t>
+            </w:r>
+          </w:p>
+        </w:tc>
+        <w:tc>
+          <w:tcPr/>
+          <w:p>
+            <w:pPr>
+              <w:pStyle w:val="Compact"/>
+            </w:pPr>
+          </w:p>
+        </w:tc>
+      </w:tr>
+    </w:tbl>
     <w:p>
       <w:r>
         <w:pict>
@@ -1107,70 +2327,178 @@
         <w:t xml:space="preserve">Once you finish the survey, you will receive the survey completion code. The Notetaker needs to collect all survey completion codes from team members. The completion code will be used as an attendance check.</w:t>
       </w:r>
     </w:p>
-    <w:p>
-      <w:pPr>
-        <w:pStyle w:val="BodyText"/>
-      </w:pPr>
-      <w:r>
-        <w:t xml:space="preserve">Name | Survey Completion Code |</w:t>
-      </w:r>
-    </w:p>
-    <w:p>
-      <w:pPr>
-        <w:pStyle w:val="BodyText"/>
-      </w:pPr>
-      <w:r>
-        <w:t xml:space="preserve">|——|———————-|</w:t>
-      </w:r>
-    </w:p>
-    <w:p>
-      <w:pPr>
-        <w:pStyle w:val="BodyText"/>
-      </w:pPr>
-      <w:r>
-        <w:t xml:space="preserve">1. | |</w:t>
-      </w:r>
-    </w:p>
-    <w:p>
-      <w:pPr>
-        <w:pStyle w:val="BodyText"/>
-      </w:pPr>
-      <w:r>
-        <w:t xml:space="preserve">2. | |</w:t>
-      </w:r>
-    </w:p>
-    <w:p>
-      <w:pPr>
-        <w:pStyle w:val="BodyText"/>
-      </w:pPr>
-      <w:r>
-        <w:t xml:space="preserve">3. | |</w:t>
-      </w:r>
-    </w:p>
-    <w:p>
-      <w:pPr>
-        <w:pStyle w:val="BodyText"/>
-      </w:pPr>
-      <w:r>
-        <w:t xml:space="preserve">4. | |</w:t>
-      </w:r>
-    </w:p>
-    <w:p>
-      <w:pPr>
-        <w:pStyle w:val="BodyText"/>
-      </w:pPr>
-      <w:r>
-        <w:t xml:space="preserve">5. | |</w:t>
-      </w:r>
-    </w:p>
-    <w:p>
-      <w:pPr>
-        <w:pStyle w:val="BodyText"/>
-      </w:pPr>
-      <w:r>
-        <w:t xml:space="preserve">6. | |</w:t>
-      </w:r>
-    </w:p>
+    <w:tbl>
+      <w:tblPr>
+        <w:tblW w:type="pct" w:w="5000"/>
+        <w:tblStyle w:val="Table"/>
+        <w:tblLook w:firstRow="1" w:lastRow="0" w:firstColumn="0" w:lastColumn="0" w:noHBand="0" w:noVBand="0" w:val="0020"/>
+        <w:tblBorders>
+          <w:top w:val="single" w:sz="4" w:space="0" w:color="000000"/>
+          <w:left w:val="single" w:sz="4" w:space="0" w:color="000000"/>
+          <w:bottom w:val="single" w:sz="4" w:space="0" w:color="000000"/>
+          <w:right w:val="single" w:sz="4" w:space="0" w:color="000000"/>
+          <w:insideH w:val="single" w:sz="4" w:space="0" w:color="000000"/>
+          <w:insideV w:val="single" w:sz="4" w:space="0" w:color="000000"/>
+        </w:tblBorders>
+      </w:tblPr>
+      <w:tblGrid>
+        <w:gridCol w:w="3960"/>
+        <w:gridCol w:w="3960"/>
+      </w:tblGrid>
+      <w:tr>
+        <w:trPr>
+          <w:tblHeader w:val="on"/>
+        </w:trPr>
+        <w:tc>
+          <w:tcPr/>
+          <w:p>
+            <w:pPr>
+              <w:pStyle w:val="Compact"/>
+            </w:pPr>
+            <w:r>
+              <w:t xml:space="preserve">Name</w:t>
+            </w:r>
+          </w:p>
+        </w:tc>
+        <w:tc>
+          <w:tcPr/>
+          <w:p>
+            <w:pPr>
+              <w:pStyle w:val="Compact"/>
+            </w:pPr>
+            <w:r>
+              <w:t xml:space="preserve">Survey Completion Code</w:t>
+            </w:r>
+          </w:p>
+        </w:tc>
+      </w:tr>
+      <w:tr>
+        <w:tc>
+          <w:tcPr/>
+          <w:p>
+            <w:pPr>
+              <w:pStyle w:val="Compact"/>
+            </w:pPr>
+            <w:r>
+              <w:t xml:space="preserve">1.</w:t>
+            </w:r>
+          </w:p>
+        </w:tc>
+        <w:tc>
+          <w:tcPr/>
+          <w:p>
+            <w:pPr>
+              <w:pStyle w:val="Compact"/>
+            </w:pPr>
+          </w:p>
+        </w:tc>
+      </w:tr>
+      <w:tr>
+        <w:tc>
+          <w:tcPr/>
+          <w:p>
+            <w:pPr>
+              <w:pStyle w:val="Compact"/>
+            </w:pPr>
+            <w:r>
+              <w:t xml:space="preserve">2.</w:t>
+            </w:r>
+          </w:p>
+        </w:tc>
+        <w:tc>
+          <w:tcPr/>
+          <w:p>
+            <w:pPr>
+              <w:pStyle w:val="Compact"/>
+            </w:pPr>
+          </w:p>
+        </w:tc>
+      </w:tr>
+      <w:tr>
+        <w:tc>
+          <w:tcPr/>
+          <w:p>
+            <w:pPr>
+              <w:pStyle w:val="Compact"/>
+            </w:pPr>
+            <w:r>
+              <w:t xml:space="preserve">3.</w:t>
+            </w:r>
+          </w:p>
+        </w:tc>
+        <w:tc>
+          <w:tcPr/>
+          <w:p>
+            <w:pPr>
+              <w:pStyle w:val="Compact"/>
+            </w:pPr>
+          </w:p>
+        </w:tc>
+      </w:tr>
+      <w:tr>
+        <w:tc>
+          <w:tcPr/>
+          <w:p>
+            <w:pPr>
+              <w:pStyle w:val="Compact"/>
+            </w:pPr>
+            <w:r>
+              <w:t xml:space="preserve">4.</w:t>
+            </w:r>
+          </w:p>
+        </w:tc>
+        <w:tc>
+          <w:tcPr/>
+          <w:p>
+            <w:pPr>
+              <w:pStyle w:val="Compact"/>
+            </w:pPr>
+          </w:p>
+        </w:tc>
+      </w:tr>
+      <w:tr>
+        <w:tc>
+          <w:tcPr/>
+          <w:p>
+            <w:pPr>
+              <w:pStyle w:val="Compact"/>
+            </w:pPr>
+            <w:r>
+              <w:t xml:space="preserve">5.</w:t>
+            </w:r>
+          </w:p>
+        </w:tc>
+        <w:tc>
+          <w:tcPr/>
+          <w:p>
+            <w:pPr>
+              <w:pStyle w:val="Compact"/>
+            </w:pPr>
+          </w:p>
+        </w:tc>
+      </w:tr>
+      <w:tr>
+        <w:tc>
+          <w:tcPr/>
+          <w:p>
+            <w:pPr>
+              <w:pStyle w:val="Compact"/>
+            </w:pPr>
+            <w:r>
+              <w:t xml:space="preserve">6.</w:t>
+            </w:r>
+          </w:p>
+        </w:tc>
+        <w:tc>
+          <w:tcPr/>
+          <w:p>
+            <w:pPr>
+              <w:pStyle w:val="Compact"/>
+            </w:pPr>
+          </w:p>
+        </w:tc>
+      </w:tr>
+    </w:tbl>
     <w:bookmarkEnd w:id="25"/>
     <w:bookmarkEnd w:id="26"/>
     <w:bookmarkEnd w:id="27"/>

</xml_diff>

<commit_message>
Update Notetaker role: conditional based on team size
If 3+ members present, Notetaker focuses only on facilitating.
If only 2 members, Notetaker also takes a debate side.

Co-Authored-By: Claude Opus 4.6 <noreply@anthropic.com>
</commit_message>
<xml_diff>
--- a/Team-Meeting-10.docx
+++ b/Team-Meeting-10.docx
@@ -658,7 +658,39 @@
         <w:t xml:space="preserve"> </w:t>
       </w:r>
       <w:r>
-        <w:t xml:space="preserve">The Notetaker must also choose either the Employee or Employer side. Write the Notetaker’s name in both the Notetaker row AND their chosen advocate row.</w:t>
+        <w:t xml:space="preserve">If your team has</w:t>
+      </w:r>
+      <w:r>
+        <w:t xml:space="preserve"> </w:t>
+      </w:r>
+      <w:r>
+        <w:rPr>
+          <w:b/>
+          <w:bCs/>
+        </w:rPr>
+        <w:t xml:space="preserve">3 or more members</w:t>
+      </w:r>
+      <w:r>
+        <w:t xml:space="preserve"> </w:t>
+      </w:r>
+      <w:r>
+        <w:t xml:space="preserve">present, the Notetaker focuses only on facilitating and recording the debate. If only</w:t>
+      </w:r>
+      <w:r>
+        <w:t xml:space="preserve"> </w:t>
+      </w:r>
+      <w:r>
+        <w:rPr>
+          <w:b/>
+          <w:bCs/>
+        </w:rPr>
+        <w:t xml:space="preserve">2 members</w:t>
+      </w:r>
+      <w:r>
+        <w:t xml:space="preserve"> </w:t>
+      </w:r>
+      <w:r>
+        <w:t xml:space="preserve">are present, the Notetaker must also choose either the Employee or Employer side. In that case, write the Notetaker’s name in both the Notetaker row AND their chosen advocate row.</w:t>
       </w:r>
     </w:p>
     <w:tbl>

</xml_diff>

<commit_message>
Convert Team Meeting 3-11 to Convince Your Partner format
- Meeting 3-4: Debate format with 2 topics (was 3), 8 min reflection
- Meeting 5-11: New Convince Your Partner 1:1 pair format
  - 2 topics, 2 rounds with role swap between rounds
  - 2 min persuasion per person, 3 min debrief per round
  - 6 min brainstorming, 6 min final reflection
- All meetings standardized to 30 minutes total
- Removed Spring Break reminder from Meeting 9

Co-Authored-By: Claude Opus 4.6 <noreply@anthropic.com>
</commit_message>
<xml_diff>
--- a/Team-Meeting-10.docx
+++ b/Team-Meeting-10.docx
@@ -17,7 +17,7 @@
         </w:r>
       </w:hyperlink>
     </w:p>
-    <w:bookmarkStart w:id="27" w:name="team-meeting-agenda---tenth-team-meeting"/>
+    <w:bookmarkStart w:id="26" w:name="team-meeting-agenda---tenth-team-meeting"/>
     <w:p>
       <w:pPr>
         <w:pStyle w:val="Heading1"/>
@@ -26,13 +26,13 @@
         <w:t xml:space="preserve">Team Meeting Agenda - Tenth Team Meeting</w:t>
       </w:r>
     </w:p>
-    <w:bookmarkStart w:id="12" w:name="Xdc6816e4eaf05921bc6b8db14a9e281c0d55c94"/>
+    <w:bookmarkStart w:id="12" w:name="Xc6c97d4807801c6fcdae34ded09d9505a85b03e"/>
     <w:p>
       <w:pPr>
         <w:pStyle w:val="Heading2"/>
       </w:pPr>
       <w:r>
-        <w:t xml:space="preserve">Chapter 15 Debate: Union-Management Relations</w:t>
+        <w:t xml:space="preserve">Chapter 15 Convince Your Partner: Union-Management Relations</w:t>
       </w:r>
     </w:p>
     <w:p>
@@ -497,7 +497,19 @@
         <w:pStyle w:val="FirstParagraph"/>
       </w:pPr>
       <w:r>
-        <w:t xml:space="preserve">Engage in a structured debate on a Union-Management Relations topic. This is especially relevant as we begin the Negotiation Simulation activity today.</w:t>
+        <w:t xml:space="preserve">Engage in a</w:t>
+      </w:r>
+      <w:r>
+        <w:t xml:space="preserve"> </w:t>
+      </w:r>
+      <w:r>
+        <w:t xml:space="preserve">“Convince Your Partner”</w:t>
+      </w:r>
+      <w:r>
+        <w:t xml:space="preserve"> </w:t>
+      </w:r>
+      <w:r>
+        <w:t xml:space="preserve">activity on Union-Management Relations topics. This is especially relevant as we begin the Negotiation Simulation activity today. Every person speaks, and roles swap each round.</w:t>
       </w:r>
     </w:p>
     <w:p>
@@ -522,7 +534,7 @@
         <w:t xml:space="preserve"> </w:t>
       </w:r>
       <w:r>
-        <w:t xml:space="preserve">The Notetaker sits in the center with the laptop, and all other team members sit around the Notetaker. Only the Notetaker may use a laptop during the debate. The Notetaker will verbally announce the debate topic and instructions.</w:t>
+        <w:t xml:space="preserve">The Notetaker sits in the center with the laptop, and all other team members sit around the Notetaker. Only the Notetaker may use a laptop during the activity. The Notetaker will verbally announce the topic and instructions.</w:t>
       </w:r>
     </w:p>
     <w:bookmarkEnd w:id="13"/>
@@ -546,7 +558,7 @@
         <w:t xml:space="preserve"> </w:t>
       </w:r>
       <w:r>
-        <w:t xml:space="preserve">1. Facilitating the discussion and ensuring all team members contribute</w:t>
+        <w:t xml:space="preserve">1. Facilitating the activity and ensuring all team members contribute</w:t>
       </w:r>
       <w:r>
         <w:t xml:space="preserve"> </w:t>
@@ -558,7 +570,7 @@
         <w:t xml:space="preserve"> </w:t>
       </w:r>
       <w:r>
-        <w:t xml:space="preserve">3. Recording key points from the discussion</w:t>
+        <w:t xml:space="preserve">3. Recording key persuasion points from each pair</w:t>
       </w:r>
       <w:r>
         <w:t xml:space="preserve"> </w:t>
@@ -608,13 +620,13 @@
         <w:t xml:space="preserve">Meeting Agenda</w:t>
       </w:r>
     </w:p>
-    <w:bookmarkStart w:id="15" w:name="minute-assign-roles-for-todays-debate"/>
+    <w:bookmarkStart w:id="15" w:name="minute-pair-up-for-todays-activity"/>
     <w:p>
       <w:pPr>
         <w:pStyle w:val="Heading3"/>
       </w:pPr>
       <w:r>
-        <w:t xml:space="preserve">[1 minute] Assign Roles for Today’s Debate</w:t>
+        <w:t xml:space="preserve">[1 minute] Pair Up for Today’s Activity</w:t>
       </w:r>
     </w:p>
     <w:p>
@@ -622,7 +634,36 @@
         <w:pStyle w:val="FirstParagraph"/>
       </w:pPr>
       <w:r>
-        <w:t xml:space="preserve">Divide your team into Employee Advocates and Employer Advocates. The Notetaker will facilitate and record the debate.</w:t>
+        <w:t xml:space="preserve">Pair up with a partner. The Notetaker will assign each pair a starting role. In each pair, one person starts as the</w:t>
+      </w:r>
+      <w:r>
+        <w:t xml:space="preserve"> </w:t>
+      </w:r>
+      <w:r>
+        <w:rPr>
+          <w:b/>
+          <w:bCs/>
+        </w:rPr>
+        <w:t xml:space="preserve">Employee Advocate</w:t>
+      </w:r>
+      <w:r>
+        <w:t xml:space="preserve"> </w:t>
+      </w:r>
+      <w:r>
+        <w:t xml:space="preserve">and the other as the</w:t>
+      </w:r>
+      <w:r>
+        <w:t xml:space="preserve"> </w:t>
+      </w:r>
+      <w:r>
+        <w:rPr>
+          <w:b/>
+          <w:bCs/>
+        </w:rPr>
+        <w:t xml:space="preserve">Employer Advocate</w:t>
+      </w:r>
+      <w:r>
+        <w:t xml:space="preserve">. Roles will swap after each round.</w:t>
       </w:r>
     </w:p>
     <w:p>
@@ -640,207 +681,7 @@
         <w:t xml:space="preserve"> </w:t>
       </w:r>
       <w:r>
-        <w:t xml:space="preserve">If you were on the Employee side last week, switch to the Employer side this week.</w:t>
-      </w:r>
-    </w:p>
-    <w:p>
-      <w:pPr>
-        <w:pStyle w:val="BlockText"/>
-      </w:pPr>
-      <w:r>
-        <w:rPr>
-          <w:b/>
-          <w:bCs/>
-        </w:rPr>
-        <w:t xml:space="preserve">Note:</w:t>
-      </w:r>
-      <w:r>
-        <w:t xml:space="preserve"> </w:t>
-      </w:r>
-      <w:r>
-        <w:t xml:space="preserve">If your team has</w:t>
-      </w:r>
-      <w:r>
-        <w:t xml:space="preserve"> </w:t>
-      </w:r>
-      <w:r>
-        <w:rPr>
-          <w:b/>
-          <w:bCs/>
-        </w:rPr>
-        <w:t xml:space="preserve">3 or more members</w:t>
-      </w:r>
-      <w:r>
-        <w:t xml:space="preserve"> </w:t>
-      </w:r>
-      <w:r>
-        <w:t xml:space="preserve">present, the Notetaker focuses only on facilitating and recording the debate. If only</w:t>
-      </w:r>
-      <w:r>
-        <w:t xml:space="preserve"> </w:t>
-      </w:r>
-      <w:r>
-        <w:rPr>
-          <w:b/>
-          <w:bCs/>
-        </w:rPr>
-        <w:t xml:space="preserve">2 members</w:t>
-      </w:r>
-      <w:r>
-        <w:t xml:space="preserve"> </w:t>
-      </w:r>
-      <w:r>
-        <w:t xml:space="preserve">are present, the Notetaker must also choose either the Employee or Employer side. In that case, write the Notetaker’s name in both the Notetaker row AND their chosen advocate row.</w:t>
-      </w:r>
-    </w:p>
-    <w:tbl>
-      <w:tblPr>
-        <w:tblW w:type="pct" w:w="5000"/>
-        <w:tblStyle w:val="Table"/>
-        <w:tblLook w:firstRow="1" w:lastRow="0" w:firstColumn="0" w:lastColumn="0" w:noHBand="0" w:noVBand="0" w:val="0020"/>
-        <w:tblBorders>
-          <w:top w:val="single" w:sz="4" w:space="0" w:color="000000"/>
-          <w:left w:val="single" w:sz="4" w:space="0" w:color="000000"/>
-          <w:bottom w:val="single" w:sz="4" w:space="0" w:color="000000"/>
-          <w:right w:val="single" w:sz="4" w:space="0" w:color="000000"/>
-          <w:insideH w:val="single" w:sz="4" w:space="0" w:color="000000"/>
-          <w:insideV w:val="single" w:sz="4" w:space="0" w:color="000000"/>
-        </w:tblBorders>
-      </w:tblPr>
-      <w:tblGrid>
-        <w:gridCol w:w="3960"/>
-        <w:gridCol w:w="3960"/>
-      </w:tblGrid>
-      <w:tr>
-        <w:trPr>
-          <w:tblHeader w:val="on"/>
-        </w:trPr>
-        <w:tc>
-          <w:tcPr/>
-          <w:p>
-            <w:pPr>
-              <w:pStyle w:val="Compact"/>
-            </w:pPr>
-            <w:r>
-              <w:t xml:space="preserve">Role</w:t>
-            </w:r>
-          </w:p>
-        </w:tc>
-        <w:tc>
-          <w:tcPr/>
-          <w:p>
-            <w:pPr>
-              <w:pStyle w:val="Compact"/>
-            </w:pPr>
-            <w:r>
-              <w:t xml:space="preserve">Name(s)</w:t>
-            </w:r>
-          </w:p>
-        </w:tc>
-      </w:tr>
-      <w:tr>
-        <w:tc>
-          <w:tcPr/>
-          <w:p>
-            <w:pPr>
-              <w:pStyle w:val="Compact"/>
-            </w:pPr>
-            <w:r>
-              <w:t xml:space="preserve">Employee Advocate(s)</w:t>
-            </w:r>
-          </w:p>
-        </w:tc>
-        <w:tc>
-          <w:tcPr/>
-          <w:p>
-            <w:pPr>
-              <w:pStyle w:val="Compact"/>
-            </w:pPr>
-          </w:p>
-        </w:tc>
-      </w:tr>
-      <w:tr>
-        <w:tc>
-          <w:tcPr/>
-          <w:p>
-            <w:pPr>
-              <w:pStyle w:val="Compact"/>
-            </w:pPr>
-            <w:r>
-              <w:t xml:space="preserve">Employer Advocate(s)</w:t>
-            </w:r>
-          </w:p>
-        </w:tc>
-        <w:tc>
-          <w:tcPr/>
-          <w:p>
-            <w:pPr>
-              <w:pStyle w:val="Compact"/>
-            </w:pPr>
-          </w:p>
-        </w:tc>
-      </w:tr>
-      <w:tr>
-        <w:tc>
-          <w:tcPr/>
-          <w:p>
-            <w:pPr>
-              <w:pStyle w:val="Compact"/>
-            </w:pPr>
-            <w:r>
-              <w:t xml:space="preserve">Notetaker</w:t>
-            </w:r>
-          </w:p>
-        </w:tc>
-        <w:tc>
-          <w:tcPr/>
-          <w:p>
-            <w:pPr>
-              <w:pStyle w:val="Compact"/>
-            </w:pPr>
-          </w:p>
-        </w:tc>
-      </w:tr>
-    </w:tbl>
-    <w:p>
-      <w:r>
-        <w:pict>
-          <v:rect style="width:0;height:1.5pt" o:hralign="center" o:hrstd="t" o:hr="t"/>
-        </w:pict>
-      </w:r>
-    </w:p>
-    <w:bookmarkEnd w:id="15"/>
-    <w:bookmarkStart w:id="16" w:name="minute-select-todays-debate-topics"/>
-    <w:p>
-      <w:pPr>
-        <w:pStyle w:val="Heading3"/>
-      </w:pPr>
-      <w:r>
-        <w:t xml:space="preserve">[1 minute] Select Today’s Debate Topics</w:t>
-      </w:r>
-    </w:p>
-    <w:p>
-      <w:pPr>
-        <w:pStyle w:val="FirstParagraph"/>
-      </w:pPr>
-      <w:r>
-        <w:t xml:space="preserve">Choose</w:t>
-      </w:r>
-      <w:r>
-        <w:t xml:space="preserve"> </w:t>
-      </w:r>
-      <w:r>
-        <w:rPr>
-          <w:b/>
-          <w:bCs/>
-        </w:rPr>
-        <w:t xml:space="preserve">3 topics</w:t>
-      </w:r>
-      <w:r>
-        <w:t xml:space="preserve"> </w:t>
-      </w:r>
-      <w:r>
-        <w:t xml:space="preserve">from the list below to debate today.</w:t>
+        <w:t xml:space="preserve">If you had an odd number, the Notetaker pairs with the remaining member.</w:t>
       </w:r>
     </w:p>
     <w:tbl>
@@ -859,10 +700,9 @@
         </w:tblBorders>
       </w:tblPr>
       <w:tblGrid>
-        <w:gridCol w:w="402"/>
-        <w:gridCol w:w="1879"/>
-        <w:gridCol w:w="2818"/>
-        <w:gridCol w:w="2818"/>
+        <w:gridCol w:w="698"/>
+        <w:gridCol w:w="3610"/>
+        <w:gridCol w:w="3610"/>
       </w:tblGrid>
       <w:tr>
         <w:trPr>
@@ -875,6 +715,194 @@
               <w:pStyle w:val="Compact"/>
             </w:pPr>
             <w:r>
+              <w:t xml:space="preserve">Pair</w:t>
+            </w:r>
+          </w:p>
+        </w:tc>
+        <w:tc>
+          <w:tcPr/>
+          <w:p>
+            <w:pPr>
+              <w:pStyle w:val="Compact"/>
+            </w:pPr>
+            <w:r>
+              <w:t xml:space="preserve">Partner A (starts as Employee)</w:t>
+            </w:r>
+          </w:p>
+        </w:tc>
+        <w:tc>
+          <w:tcPr/>
+          <w:p>
+            <w:pPr>
+              <w:pStyle w:val="Compact"/>
+            </w:pPr>
+            <w:r>
+              <w:t xml:space="preserve">Partner B (starts as Employer)</w:t>
+            </w:r>
+          </w:p>
+        </w:tc>
+      </w:tr>
+      <w:tr>
+        <w:tc>
+          <w:tcPr/>
+          <w:p>
+            <w:pPr>
+              <w:pStyle w:val="Compact"/>
+            </w:pPr>
+            <w:r>
+              <w:t xml:space="preserve">Pair 1</w:t>
+            </w:r>
+          </w:p>
+        </w:tc>
+        <w:tc>
+          <w:tcPr/>
+          <w:p>
+            <w:pPr>
+              <w:pStyle w:val="Compact"/>
+            </w:pPr>
+          </w:p>
+        </w:tc>
+        <w:tc>
+          <w:tcPr/>
+          <w:p>
+            <w:pPr>
+              <w:pStyle w:val="Compact"/>
+            </w:pPr>
+          </w:p>
+        </w:tc>
+      </w:tr>
+      <w:tr>
+        <w:tc>
+          <w:tcPr/>
+          <w:p>
+            <w:pPr>
+              <w:pStyle w:val="Compact"/>
+            </w:pPr>
+            <w:r>
+              <w:t xml:space="preserve">Pair 2</w:t>
+            </w:r>
+          </w:p>
+        </w:tc>
+        <w:tc>
+          <w:tcPr/>
+          <w:p>
+            <w:pPr>
+              <w:pStyle w:val="Compact"/>
+            </w:pPr>
+          </w:p>
+        </w:tc>
+        <w:tc>
+          <w:tcPr/>
+          <w:p>
+            <w:pPr>
+              <w:pStyle w:val="Compact"/>
+            </w:pPr>
+          </w:p>
+        </w:tc>
+      </w:tr>
+      <w:tr>
+        <w:tc>
+          <w:tcPr/>
+          <w:p>
+            <w:pPr>
+              <w:pStyle w:val="Compact"/>
+            </w:pPr>
+            <w:r>
+              <w:t xml:space="preserve">Pair 3</w:t>
+            </w:r>
+          </w:p>
+        </w:tc>
+        <w:tc>
+          <w:tcPr/>
+          <w:p>
+            <w:pPr>
+              <w:pStyle w:val="Compact"/>
+            </w:pPr>
+          </w:p>
+        </w:tc>
+        <w:tc>
+          <w:tcPr/>
+          <w:p>
+            <w:pPr>
+              <w:pStyle w:val="Compact"/>
+            </w:pPr>
+          </w:p>
+        </w:tc>
+      </w:tr>
+    </w:tbl>
+    <w:p>
+      <w:r>
+        <w:pict>
+          <v:rect style="width:0;height:1.5pt" o:hralign="center" o:hrstd="t" o:hr="t"/>
+        </w:pict>
+      </w:r>
+    </w:p>
+    <w:bookmarkEnd w:id="15"/>
+    <w:bookmarkStart w:id="16" w:name="minute-select-todays-topics"/>
+    <w:p>
+      <w:pPr>
+        <w:pStyle w:val="Heading3"/>
+      </w:pPr>
+      <w:r>
+        <w:t xml:space="preserve">[1 minute] Select Today’s Topics</w:t>
+      </w:r>
+    </w:p>
+    <w:p>
+      <w:pPr>
+        <w:pStyle w:val="FirstParagraph"/>
+      </w:pPr>
+      <w:r>
+        <w:t xml:space="preserve">Choose</w:t>
+      </w:r>
+      <w:r>
+        <w:t xml:space="preserve"> </w:t>
+      </w:r>
+      <w:r>
+        <w:rPr>
+          <w:b/>
+          <w:bCs/>
+        </w:rPr>
+        <w:t xml:space="preserve">2 topics</w:t>
+      </w:r>
+      <w:r>
+        <w:t xml:space="preserve"> </w:t>
+      </w:r>
+      <w:r>
+        <w:t xml:space="preserve">from the list below for today’s activity.</w:t>
+      </w:r>
+    </w:p>
+    <w:tbl>
+      <w:tblPr>
+        <w:tblW w:type="pct" w:w="5000"/>
+        <w:tblStyle w:val="Table"/>
+        <w:tblLayout w:type="fixed"/>
+        <w:tblLook w:firstRow="1" w:lastRow="0" w:firstColumn="0" w:lastColumn="0" w:noHBand="0" w:noVBand="0" w:val="0020"/>
+        <w:tblBorders>
+          <w:top w:val="single" w:sz="4" w:space="0" w:color="000000"/>
+          <w:left w:val="single" w:sz="4" w:space="0" w:color="000000"/>
+          <w:bottom w:val="single" w:sz="4" w:space="0" w:color="000000"/>
+          <w:right w:val="single" w:sz="4" w:space="0" w:color="000000"/>
+          <w:insideH w:val="single" w:sz="4" w:space="0" w:color="000000"/>
+          <w:insideV w:val="single" w:sz="4" w:space="0" w:color="000000"/>
+        </w:tblBorders>
+      </w:tblPr>
+      <w:tblGrid>
+        <w:gridCol w:w="456"/>
+        <w:gridCol w:w="1066"/>
+        <w:gridCol w:w="3198"/>
+        <w:gridCol w:w="3198"/>
+      </w:tblGrid>
+      <w:tr>
+        <w:trPr>
+          <w:tblHeader w:val="on"/>
+        </w:trPr>
+        <w:tc>
+          <w:tcPr/>
+          <w:p>
+            <w:pPr>
+              <w:pStyle w:val="Compact"/>
+            </w:pPr>
+            <w:r>
               <w:t xml:space="preserve">#</w:t>
             </w:r>
           </w:p>
@@ -886,7 +914,7 @@
               <w:pStyle w:val="Compact"/>
             </w:pPr>
             <w:r>
-              <w:t xml:space="preserve">Debate Topic</w:t>
+              <w:t xml:space="preserve">Topic</w:t>
             </w:r>
           </w:p>
         </w:tc>
@@ -1267,65 +1295,36 @@
               <w:pStyle w:val="Compact"/>
             </w:pPr>
             <w:r>
-              <w:t xml:space="preserve">1st</w:t>
-            </w:r>
-          </w:p>
-        </w:tc>
-        <w:tc>
-          <w:tcPr/>
-          <w:p>
-            <w:pPr>
-              <w:pStyle w:val="Compact"/>
-            </w:pPr>
-          </w:p>
-        </w:tc>
-        <w:tc>
-          <w:tcPr/>
-          <w:p>
-            <w:pPr>
-              <w:pStyle w:val="Compact"/>
-            </w:pPr>
-          </w:p>
-        </w:tc>
-      </w:tr>
-      <w:tr>
-        <w:tc>
-          <w:tcPr/>
-          <w:p>
-            <w:pPr>
-              <w:pStyle w:val="Compact"/>
-            </w:pPr>
-            <w:r>
-              <w:t xml:space="preserve">2nd</w:t>
-            </w:r>
-          </w:p>
-        </w:tc>
-        <w:tc>
-          <w:tcPr/>
-          <w:p>
-            <w:pPr>
-              <w:pStyle w:val="Compact"/>
-            </w:pPr>
-          </w:p>
-        </w:tc>
-        <w:tc>
-          <w:tcPr/>
-          <w:p>
-            <w:pPr>
-              <w:pStyle w:val="Compact"/>
-            </w:pPr>
-          </w:p>
-        </w:tc>
-      </w:tr>
-      <w:tr>
-        <w:tc>
-          <w:tcPr/>
-          <w:p>
-            <w:pPr>
-              <w:pStyle w:val="Compact"/>
-            </w:pPr>
-            <w:r>
-              <w:t xml:space="preserve">3rd</w:t>
+              <w:t xml:space="preserve">Round 1</w:t>
+            </w:r>
+          </w:p>
+        </w:tc>
+        <w:tc>
+          <w:tcPr/>
+          <w:p>
+            <w:pPr>
+              <w:pStyle w:val="Compact"/>
+            </w:pPr>
+          </w:p>
+        </w:tc>
+        <w:tc>
+          <w:tcPr/>
+          <w:p>
+            <w:pPr>
+              <w:pStyle w:val="Compact"/>
+            </w:pPr>
+          </w:p>
+        </w:tc>
+      </w:tr>
+      <w:tr>
+        <w:tc>
+          <w:tcPr/>
+          <w:p>
+            <w:pPr>
+              <w:pStyle w:val="Compact"/>
+            </w:pPr>
+            <w:r>
+              <w:t xml:space="preserve">Round 2</w:t>
             </w:r>
           </w:p>
         </w:tc>
@@ -1369,7 +1368,23 @@
         <w:pStyle w:val="FirstParagraph"/>
       </w:pPr>
       <w:r>
-        <w:t xml:space="preserve">Before the debate begins, take out a piece of paper and brainstorm your arguments individually for 6 minutes.</w:t>
+        <w:t xml:space="preserve">Take out a piece of paper and brainstorm your arguments individually for 6 minutes. Think about arguments for</w:t>
+      </w:r>
+      <w:r>
+        <w:t xml:space="preserve"> </w:t>
+      </w:r>
+      <w:r>
+        <w:rPr>
+          <w:b/>
+          <w:bCs/>
+        </w:rPr>
+        <w:t xml:space="preserve">both</w:t>
+      </w:r>
+      <w:r>
+        <w:t xml:space="preserve"> </w:t>
+      </w:r>
+      <w:r>
+        <w:t xml:space="preserve">sides, since you will argue from each perspective.</w:t>
       </w:r>
     </w:p>
     <w:p>
@@ -1399,13 +1414,13 @@
     </w:p>
     <w:bookmarkEnd w:id="17"/>
     <w:bookmarkEnd w:id="18"/>
-    <w:bookmarkStart w:id="26" w:name="debate-rounds-18-minutes-total"/>
+    <w:bookmarkStart w:id="25" w:name="X58495c7a2de5da5245f311f82bdaad745078221"/>
     <w:p>
       <w:pPr>
         <w:pStyle w:val="Heading2"/>
       </w:pPr>
       <w:r>
-        <w:t xml:space="preserve">Debate Rounds [18 minutes total]</w:t>
+        <w:t xml:space="preserve">Convince Your Partner Rounds [14 minutes total]</w:t>
       </w:r>
     </w:p>
     <w:p>
@@ -1413,7 +1428,97 @@
         <w:pStyle w:val="FirstParagraph"/>
       </w:pPr>
       <w:r>
-        <w:t xml:space="preserve">For each topic (6 min each), both sides present their arguments, rebut, and share key takeaways.</w:t>
+        <w:t xml:space="preserve">Each round follows this structure (7 min per round):</w:t>
+      </w:r>
+      <w:r>
+        <w:t xml:space="preserve"> </w:t>
+      </w:r>
+      <w:r>
+        <w:t xml:space="preserve">1.</w:t>
+      </w:r>
+      <w:r>
+        <w:t xml:space="preserve"> </w:t>
+      </w:r>
+      <w:r>
+        <w:rPr>
+          <w:b/>
+          <w:bCs/>
+        </w:rPr>
+        <w:t xml:space="preserve">Partner A persuades</w:t>
+      </w:r>
+      <w:r>
+        <w:t xml:space="preserve"> </w:t>
+      </w:r>
+      <w:r>
+        <w:t xml:space="preserve">Partner B (2 min)</w:t>
+      </w:r>
+      <w:r>
+        <w:t xml:space="preserve"> </w:t>
+      </w:r>
+      <w:r>
+        <w:t xml:space="preserve">2.</w:t>
+      </w:r>
+      <w:r>
+        <w:t xml:space="preserve"> </w:t>
+      </w:r>
+      <w:r>
+        <w:rPr>
+          <w:b/>
+          <w:bCs/>
+        </w:rPr>
+        <w:t xml:space="preserve">Partner B persuades</w:t>
+      </w:r>
+      <w:r>
+        <w:t xml:space="preserve"> </w:t>
+      </w:r>
+      <w:r>
+        <w:t xml:space="preserve">Partner A (2 min)</w:t>
+      </w:r>
+      <w:r>
+        <w:t xml:space="preserve"> </w:t>
+      </w:r>
+      <w:r>
+        <w:t xml:space="preserve">3.</w:t>
+      </w:r>
+      <w:r>
+        <w:t xml:space="preserve"> </w:t>
+      </w:r>
+      <w:r>
+        <w:rPr>
+          <w:b/>
+          <w:bCs/>
+        </w:rPr>
+        <w:t xml:space="preserve">Debrief</w:t>
+      </w:r>
+      <w:r>
+        <w:t xml:space="preserve"> </w:t>
+      </w:r>
+      <w:r>
+        <w:t xml:space="preserve">as a pair and share with the group (3 min)</w:t>
+      </w:r>
+    </w:p>
+    <w:p>
+      <w:pPr>
+        <w:pStyle w:val="BodyText"/>
+      </w:pPr>
+      <w:r>
+        <w:t xml:space="preserve">Roles swap</w:t>
+      </w:r>
+      <w:r>
+        <w:t xml:space="preserve"> </w:t>
+      </w:r>
+      <w:r>
+        <w:rPr>
+          <w:b/>
+          <w:bCs/>
+        </w:rPr>
+        <w:t xml:space="preserve">between</w:t>
+      </w:r>
+      <w:r>
+        <w:t xml:space="preserve"> </w:t>
+      </w:r>
+      <w:r>
+        <w:t xml:space="preserve">rounds, not within a round.</w:t>
       </w:r>
     </w:p>
     <w:p>
@@ -1423,499 +1528,21 @@
         </w:pict>
       </w:r>
     </w:p>
-    <w:bookmarkStart w:id="19" w:name="topic-1-_______________"/>
+    <w:bookmarkStart w:id="19" w:name="round-1-_______________"/>
     <w:p>
       <w:pPr>
         <w:pStyle w:val="Heading3"/>
       </w:pPr>
       <w:r>
-        <w:t xml:space="preserve">Topic 1: _______________</w:t>
-      </w:r>
-    </w:p>
-    <w:tbl>
-      <w:tblPr>
-        <w:tblW w:type="pct" w:w="5000"/>
-        <w:tblStyle w:val="Table"/>
-        <w:tblLook w:firstRow="1" w:lastRow="0" w:firstColumn="0" w:lastColumn="0" w:noHBand="0" w:noVBand="0" w:val="0020"/>
-        <w:tblBorders>
-          <w:top w:val="single" w:sz="4" w:space="0" w:color="000000"/>
-          <w:left w:val="single" w:sz="4" w:space="0" w:color="000000"/>
-          <w:bottom w:val="single" w:sz="4" w:space="0" w:color="000000"/>
-          <w:right w:val="single" w:sz="4" w:space="0" w:color="000000"/>
-          <w:insideH w:val="single" w:sz="4" w:space="0" w:color="000000"/>
-          <w:insideV w:val="single" w:sz="4" w:space="0" w:color="000000"/>
-        </w:tblBorders>
-      </w:tblPr>
-      <w:tblGrid>
-        <w:gridCol w:w="2640"/>
-        <w:gridCol w:w="2640"/>
-        <w:gridCol w:w="2640"/>
-      </w:tblGrid>
-      <w:tr>
-        <w:trPr>
-          <w:tblHeader w:val="on"/>
-        </w:trPr>
-        <w:tc>
-          <w:tcPr/>
-          <w:p>
-            <w:pPr>
-              <w:pStyle w:val="Compact"/>
-            </w:pPr>
-            <w:r>
-              <w:t xml:space="preserve">Phase</w:t>
-            </w:r>
-          </w:p>
-        </w:tc>
-        <w:tc>
-          <w:tcPr/>
-          <w:p>
-            <w:pPr>
-              <w:pStyle w:val="Compact"/>
-            </w:pPr>
-            <w:r>
-              <w:t xml:space="preserve">Employee Side</w:t>
-            </w:r>
-          </w:p>
-        </w:tc>
-        <w:tc>
-          <w:tcPr/>
-          <w:p>
-            <w:pPr>
-              <w:pStyle w:val="Compact"/>
-            </w:pPr>
-            <w:r>
-              <w:t xml:space="preserve">Employer Side</w:t>
-            </w:r>
-          </w:p>
-        </w:tc>
-      </w:tr>
-      <w:tr>
-        <w:tc>
-          <w:tcPr/>
-          <w:p>
-            <w:pPr>
-              <w:pStyle w:val="Compact"/>
-            </w:pPr>
-            <w:r>
-              <w:t xml:space="preserve">Opening (1 min each)</w:t>
-            </w:r>
-          </w:p>
-        </w:tc>
-        <w:tc>
-          <w:tcPr/>
-          <w:p>
-            <w:pPr>
-              <w:pStyle w:val="Compact"/>
-            </w:pPr>
-          </w:p>
-        </w:tc>
-        <w:tc>
-          <w:tcPr/>
-          <w:p>
-            <w:pPr>
-              <w:pStyle w:val="Compact"/>
-            </w:pPr>
-          </w:p>
-        </w:tc>
-      </w:tr>
-      <w:tr>
-        <w:tc>
-          <w:tcPr/>
-          <w:p>
-            <w:pPr>
-              <w:pStyle w:val="Compact"/>
-            </w:pPr>
-            <w:r>
-              <w:t xml:space="preserve">Rebuttal (1 min each)</w:t>
-            </w:r>
-          </w:p>
-        </w:tc>
-        <w:tc>
-          <w:tcPr/>
-          <w:p>
-            <w:pPr>
-              <w:pStyle w:val="Compact"/>
-            </w:pPr>
-          </w:p>
-        </w:tc>
-        <w:tc>
-          <w:tcPr/>
-          <w:p>
-            <w:pPr>
-              <w:pStyle w:val="Compact"/>
-            </w:pPr>
-          </w:p>
-        </w:tc>
-      </w:tr>
-      <w:tr>
-        <w:tc>
-          <w:tcPr/>
-          <w:p>
-            <w:pPr>
-              <w:pStyle w:val="Compact"/>
-            </w:pPr>
-            <w:r>
-              <w:t xml:space="preserve">Key Takeaway</w:t>
-            </w:r>
-          </w:p>
-        </w:tc>
-        <w:tc>
-          <w:tcPr/>
-          <w:p>
-            <w:pPr>
-              <w:pStyle w:val="Compact"/>
-            </w:pPr>
-          </w:p>
-        </w:tc>
-        <w:tc>
-          <w:tcPr/>
-          <w:p>
-            <w:pPr>
-              <w:pStyle w:val="Compact"/>
-            </w:pPr>
-          </w:p>
-        </w:tc>
-      </w:tr>
-    </w:tbl>
-    <w:p>
-      <w:r>
-        <w:pict>
-          <v:rect style="width:0;height:1.5pt" o:hralign="center" o:hrstd="t" o:hr="t"/>
-        </w:pict>
-      </w:r>
-    </w:p>
-    <w:bookmarkEnd w:id="19"/>
-    <w:bookmarkStart w:id="20" w:name="topic-2-_______________"/>
-    <w:p>
-      <w:pPr>
-        <w:pStyle w:val="Heading3"/>
-      </w:pPr>
-      <w:r>
-        <w:t xml:space="preserve">Topic 2: _______________</w:t>
-      </w:r>
-    </w:p>
-    <w:tbl>
-      <w:tblPr>
-        <w:tblW w:type="pct" w:w="5000"/>
-        <w:tblStyle w:val="Table"/>
-        <w:tblLook w:firstRow="1" w:lastRow="0" w:firstColumn="0" w:lastColumn="0" w:noHBand="0" w:noVBand="0" w:val="0020"/>
-        <w:tblBorders>
-          <w:top w:val="single" w:sz="4" w:space="0" w:color="000000"/>
-          <w:left w:val="single" w:sz="4" w:space="0" w:color="000000"/>
-          <w:bottom w:val="single" w:sz="4" w:space="0" w:color="000000"/>
-          <w:right w:val="single" w:sz="4" w:space="0" w:color="000000"/>
-          <w:insideH w:val="single" w:sz="4" w:space="0" w:color="000000"/>
-          <w:insideV w:val="single" w:sz="4" w:space="0" w:color="000000"/>
-        </w:tblBorders>
-      </w:tblPr>
-      <w:tblGrid>
-        <w:gridCol w:w="2640"/>
-        <w:gridCol w:w="2640"/>
-        <w:gridCol w:w="2640"/>
-      </w:tblGrid>
-      <w:tr>
-        <w:trPr>
-          <w:tblHeader w:val="on"/>
-        </w:trPr>
-        <w:tc>
-          <w:tcPr/>
-          <w:p>
-            <w:pPr>
-              <w:pStyle w:val="Compact"/>
-            </w:pPr>
-            <w:r>
-              <w:t xml:space="preserve">Phase</w:t>
-            </w:r>
-          </w:p>
-        </w:tc>
-        <w:tc>
-          <w:tcPr/>
-          <w:p>
-            <w:pPr>
-              <w:pStyle w:val="Compact"/>
-            </w:pPr>
-            <w:r>
-              <w:t xml:space="preserve">Employee Side</w:t>
-            </w:r>
-          </w:p>
-        </w:tc>
-        <w:tc>
-          <w:tcPr/>
-          <w:p>
-            <w:pPr>
-              <w:pStyle w:val="Compact"/>
-            </w:pPr>
-            <w:r>
-              <w:t xml:space="preserve">Employer Side</w:t>
-            </w:r>
-          </w:p>
-        </w:tc>
-      </w:tr>
-      <w:tr>
-        <w:tc>
-          <w:tcPr/>
-          <w:p>
-            <w:pPr>
-              <w:pStyle w:val="Compact"/>
-            </w:pPr>
-            <w:r>
-              <w:t xml:space="preserve">Opening (1 min each)</w:t>
-            </w:r>
-          </w:p>
-        </w:tc>
-        <w:tc>
-          <w:tcPr/>
-          <w:p>
-            <w:pPr>
-              <w:pStyle w:val="Compact"/>
-            </w:pPr>
-          </w:p>
-        </w:tc>
-        <w:tc>
-          <w:tcPr/>
-          <w:p>
-            <w:pPr>
-              <w:pStyle w:val="Compact"/>
-            </w:pPr>
-          </w:p>
-        </w:tc>
-      </w:tr>
-      <w:tr>
-        <w:tc>
-          <w:tcPr/>
-          <w:p>
-            <w:pPr>
-              <w:pStyle w:val="Compact"/>
-            </w:pPr>
-            <w:r>
-              <w:t xml:space="preserve">Rebuttal (1 min each)</w:t>
-            </w:r>
-          </w:p>
-        </w:tc>
-        <w:tc>
-          <w:tcPr/>
-          <w:p>
-            <w:pPr>
-              <w:pStyle w:val="Compact"/>
-            </w:pPr>
-          </w:p>
-        </w:tc>
-        <w:tc>
-          <w:tcPr/>
-          <w:p>
-            <w:pPr>
-              <w:pStyle w:val="Compact"/>
-            </w:pPr>
-          </w:p>
-        </w:tc>
-      </w:tr>
-      <w:tr>
-        <w:tc>
-          <w:tcPr/>
-          <w:p>
-            <w:pPr>
-              <w:pStyle w:val="Compact"/>
-            </w:pPr>
-            <w:r>
-              <w:t xml:space="preserve">Key Takeaway</w:t>
-            </w:r>
-          </w:p>
-        </w:tc>
-        <w:tc>
-          <w:tcPr/>
-          <w:p>
-            <w:pPr>
-              <w:pStyle w:val="Compact"/>
-            </w:pPr>
-          </w:p>
-        </w:tc>
-        <w:tc>
-          <w:tcPr/>
-          <w:p>
-            <w:pPr>
-              <w:pStyle w:val="Compact"/>
-            </w:pPr>
-          </w:p>
-        </w:tc>
-      </w:tr>
-    </w:tbl>
-    <w:p>
-      <w:r>
-        <w:pict>
-          <v:rect style="width:0;height:1.5pt" o:hralign="center" o:hrstd="t" o:hr="t"/>
-        </w:pict>
-      </w:r>
-    </w:p>
-    <w:bookmarkEnd w:id="20"/>
-    <w:bookmarkStart w:id="21" w:name="topic-3-_______________"/>
-    <w:p>
-      <w:pPr>
-        <w:pStyle w:val="Heading3"/>
-      </w:pPr>
-      <w:r>
-        <w:t xml:space="preserve">Topic 3: _______________</w:t>
-      </w:r>
-    </w:p>
-    <w:tbl>
-      <w:tblPr>
-        <w:tblW w:type="pct" w:w="5000"/>
-        <w:tblStyle w:val="Table"/>
-        <w:tblLook w:firstRow="1" w:lastRow="0" w:firstColumn="0" w:lastColumn="0" w:noHBand="0" w:noVBand="0" w:val="0020"/>
-        <w:tblBorders>
-          <w:top w:val="single" w:sz="4" w:space="0" w:color="000000"/>
-          <w:left w:val="single" w:sz="4" w:space="0" w:color="000000"/>
-          <w:bottom w:val="single" w:sz="4" w:space="0" w:color="000000"/>
-          <w:right w:val="single" w:sz="4" w:space="0" w:color="000000"/>
-          <w:insideH w:val="single" w:sz="4" w:space="0" w:color="000000"/>
-          <w:insideV w:val="single" w:sz="4" w:space="0" w:color="000000"/>
-        </w:tblBorders>
-      </w:tblPr>
-      <w:tblGrid>
-        <w:gridCol w:w="2640"/>
-        <w:gridCol w:w="2640"/>
-        <w:gridCol w:w="2640"/>
-      </w:tblGrid>
-      <w:tr>
-        <w:trPr>
-          <w:tblHeader w:val="on"/>
-        </w:trPr>
-        <w:tc>
-          <w:tcPr/>
-          <w:p>
-            <w:pPr>
-              <w:pStyle w:val="Compact"/>
-            </w:pPr>
-            <w:r>
-              <w:t xml:space="preserve">Phase</w:t>
-            </w:r>
-          </w:p>
-        </w:tc>
-        <w:tc>
-          <w:tcPr/>
-          <w:p>
-            <w:pPr>
-              <w:pStyle w:val="Compact"/>
-            </w:pPr>
-            <w:r>
-              <w:t xml:space="preserve">Employee Side</w:t>
-            </w:r>
-          </w:p>
-        </w:tc>
-        <w:tc>
-          <w:tcPr/>
-          <w:p>
-            <w:pPr>
-              <w:pStyle w:val="Compact"/>
-            </w:pPr>
-            <w:r>
-              <w:t xml:space="preserve">Employer Side</w:t>
-            </w:r>
-          </w:p>
-        </w:tc>
-      </w:tr>
-      <w:tr>
-        <w:tc>
-          <w:tcPr/>
-          <w:p>
-            <w:pPr>
-              <w:pStyle w:val="Compact"/>
-            </w:pPr>
-            <w:r>
-              <w:t xml:space="preserve">Opening (1 min each)</w:t>
-            </w:r>
-          </w:p>
-        </w:tc>
-        <w:tc>
-          <w:tcPr/>
-          <w:p>
-            <w:pPr>
-              <w:pStyle w:val="Compact"/>
-            </w:pPr>
-          </w:p>
-        </w:tc>
-        <w:tc>
-          <w:tcPr/>
-          <w:p>
-            <w:pPr>
-              <w:pStyle w:val="Compact"/>
-            </w:pPr>
-          </w:p>
-        </w:tc>
-      </w:tr>
-      <w:tr>
-        <w:tc>
-          <w:tcPr/>
-          <w:p>
-            <w:pPr>
-              <w:pStyle w:val="Compact"/>
-            </w:pPr>
-            <w:r>
-              <w:t xml:space="preserve">Rebuttal (1 min each)</w:t>
-            </w:r>
-          </w:p>
-        </w:tc>
-        <w:tc>
-          <w:tcPr/>
-          <w:p>
-            <w:pPr>
-              <w:pStyle w:val="Compact"/>
-            </w:pPr>
-          </w:p>
-        </w:tc>
-        <w:tc>
-          <w:tcPr/>
-          <w:p>
-            <w:pPr>
-              <w:pStyle w:val="Compact"/>
-            </w:pPr>
-          </w:p>
-        </w:tc>
-      </w:tr>
-      <w:tr>
-        <w:tc>
-          <w:tcPr/>
-          <w:p>
-            <w:pPr>
-              <w:pStyle w:val="Compact"/>
-            </w:pPr>
-            <w:r>
-              <w:t xml:space="preserve">Key Takeaway</w:t>
-            </w:r>
-          </w:p>
-        </w:tc>
-        <w:tc>
-          <w:tcPr/>
-          <w:p>
-            <w:pPr>
-              <w:pStyle w:val="Compact"/>
-            </w:pPr>
-          </w:p>
-        </w:tc>
-        <w:tc>
-          <w:tcPr/>
-          <w:p>
-            <w:pPr>
-              <w:pStyle w:val="Compact"/>
-            </w:pPr>
-          </w:p>
-        </w:tc>
-      </w:tr>
-    </w:tbl>
-    <w:p>
-      <w:r>
-        <w:pict>
-          <v:rect style="width:0;height:1.5pt" o:hralign="center" o:hrstd="t" o:hr="t"/>
-        </w:pict>
-      </w:r>
-    </w:p>
-    <w:bookmarkEnd w:id="21"/>
-    <w:bookmarkStart w:id="22" w:name="minutes-final-reflection"/>
-    <w:p>
-      <w:pPr>
-        <w:pStyle w:val="Heading3"/>
-      </w:pPr>
-      <w:r>
-        <w:t xml:space="preserve">[2 minutes] Final Reflection</w:t>
+        <w:t xml:space="preserve">Round 1: _______________</w:t>
+      </w:r>
+    </w:p>
+    <w:p>
+      <w:pPr>
+        <w:pStyle w:val="FirstParagraph"/>
+      </w:pPr>
+      <w:r>
+        <w:t xml:space="preserve">Partner A = Employee Advocate, Partner B = Employer Advocate</w:t>
       </w:r>
     </w:p>
     <w:tbl>
@@ -1947,73 +1574,185 @@
               <w:pStyle w:val="Compact"/>
             </w:pPr>
             <w:r>
-              <w:t xml:space="preserve">Question</w:t>
-            </w:r>
-          </w:p>
-        </w:tc>
-        <w:tc>
-          <w:tcPr/>
-          <w:p>
-            <w:pPr>
-              <w:pStyle w:val="Compact"/>
-            </w:pPr>
-            <w:r>
-              <w:t xml:space="preserve">Notes</w:t>
-            </w:r>
-          </w:p>
-        </w:tc>
-      </w:tr>
-      <w:tr>
-        <w:tc>
-          <w:tcPr/>
-          <w:p>
-            <w:pPr>
-              <w:pStyle w:val="Compact"/>
-            </w:pPr>
-            <w:r>
-              <w:t xml:space="preserve">Which topic was most debatable? Why?</w:t>
-            </w:r>
-          </w:p>
-        </w:tc>
-        <w:tc>
-          <w:tcPr/>
-          <w:p>
-            <w:pPr>
-              <w:pStyle w:val="Compact"/>
-            </w:pPr>
-          </w:p>
-        </w:tc>
-      </w:tr>
-      <w:tr>
-        <w:tc>
-          <w:tcPr/>
-          <w:p>
-            <w:pPr>
-              <w:pStyle w:val="Compact"/>
-            </w:pPr>
-            <w:r>
-              <w:t xml:space="preserve">What did you learn from the opposing view?</w:t>
-            </w:r>
-          </w:p>
-        </w:tc>
-        <w:tc>
-          <w:tcPr/>
-          <w:p>
-            <w:pPr>
-              <w:pStyle w:val="Compact"/>
-            </w:pPr>
-          </w:p>
-        </w:tc>
-      </w:tr>
-      <w:tr>
-        <w:tc>
-          <w:tcPr/>
-          <w:p>
-            <w:pPr>
-              <w:pStyle w:val="Compact"/>
-            </w:pPr>
-            <w:r>
-              <w:t xml:space="preserve">Any common ground found across topics?</w:t>
+              <w:t xml:space="preserve">Phase</w:t>
+            </w:r>
+          </w:p>
+        </w:tc>
+        <w:tc>
+          <w:tcPr/>
+          <w:p>
+            <w:pPr>
+              <w:pStyle w:val="Compact"/>
+            </w:pPr>
+            <w:r>
+              <w:t xml:space="preserve">Details</w:t>
+            </w:r>
+          </w:p>
+        </w:tc>
+      </w:tr>
+      <w:tr>
+        <w:tc>
+          <w:tcPr/>
+          <w:p>
+            <w:pPr>
+              <w:pStyle w:val="Compact"/>
+            </w:pPr>
+            <w:r>
+              <w:t xml:space="preserve">Partner A persuades B (2 min)</w:t>
+            </w:r>
+          </w:p>
+        </w:tc>
+        <w:tc>
+          <w:tcPr/>
+          <w:p>
+            <w:pPr>
+              <w:pStyle w:val="Compact"/>
+            </w:pPr>
+            <w:r>
+              <w:t xml:space="preserve">Employee side argues to Employer</w:t>
+            </w:r>
+          </w:p>
+        </w:tc>
+      </w:tr>
+      <w:tr>
+        <w:tc>
+          <w:tcPr/>
+          <w:p>
+            <w:pPr>
+              <w:pStyle w:val="Compact"/>
+            </w:pPr>
+            <w:r>
+              <w:t xml:space="preserve">Partner B persuades A (2 min)</w:t>
+            </w:r>
+          </w:p>
+        </w:tc>
+        <w:tc>
+          <w:tcPr/>
+          <w:p>
+            <w:pPr>
+              <w:pStyle w:val="Compact"/>
+            </w:pPr>
+            <w:r>
+              <w:t xml:space="preserve">Employer side argues to Employee</w:t>
+            </w:r>
+          </w:p>
+        </w:tc>
+      </w:tr>
+    </w:tbl>
+    <w:p>
+      <w:pPr>
+        <w:pStyle w:val="BodyText"/>
+      </w:pPr>
+      <w:r>
+        <w:rPr>
+          <w:b/>
+          <w:bCs/>
+        </w:rPr>
+        <w:t xml:space="preserve">Debrief (3 min):</w:t>
+      </w:r>
+      <w:r>
+        <w:t xml:space="preserve"> </w:t>
+      </w:r>
+      <w:r>
+        <w:t xml:space="preserve">Each pair shares with the group.</w:t>
+      </w:r>
+    </w:p>
+    <w:tbl>
+      <w:tblPr>
+        <w:tblW w:type="pct" w:w="5000"/>
+        <w:tblStyle w:val="Table"/>
+        <w:tblLook w:firstRow="1" w:lastRow="0" w:firstColumn="0" w:lastColumn="0" w:noHBand="0" w:noVBand="0" w:val="0020"/>
+        <w:tblBorders>
+          <w:top w:val="single" w:sz="4" w:space="0" w:color="000000"/>
+          <w:left w:val="single" w:sz="4" w:space="0" w:color="000000"/>
+          <w:bottom w:val="single" w:sz="4" w:space="0" w:color="000000"/>
+          <w:right w:val="single" w:sz="4" w:space="0" w:color="000000"/>
+          <w:insideH w:val="single" w:sz="4" w:space="0" w:color="000000"/>
+          <w:insideV w:val="single" w:sz="4" w:space="0" w:color="000000"/>
+        </w:tblBorders>
+      </w:tblPr>
+      <w:tblGrid>
+        <w:gridCol w:w="3960"/>
+        <w:gridCol w:w="3960"/>
+      </w:tblGrid>
+      <w:tr>
+        <w:trPr>
+          <w:tblHeader w:val="on"/>
+        </w:trPr>
+        <w:tc>
+          <w:tcPr/>
+          <w:p>
+            <w:pPr>
+              <w:pStyle w:val="Compact"/>
+            </w:pPr>
+            <w:r>
+              <w:t xml:space="preserve">Pair</w:t>
+            </w:r>
+          </w:p>
+        </w:tc>
+        <w:tc>
+          <w:tcPr/>
+          <w:p>
+            <w:pPr>
+              <w:pStyle w:val="Compact"/>
+            </w:pPr>
+            <w:r>
+              <w:t xml:space="preserve">What was the most convincing argument?</w:t>
+            </w:r>
+          </w:p>
+        </w:tc>
+      </w:tr>
+      <w:tr>
+        <w:tc>
+          <w:tcPr/>
+          <w:p>
+            <w:pPr>
+              <w:pStyle w:val="Compact"/>
+            </w:pPr>
+            <w:r>
+              <w:t xml:space="preserve">Pair 1</w:t>
+            </w:r>
+          </w:p>
+        </w:tc>
+        <w:tc>
+          <w:tcPr/>
+          <w:p>
+            <w:pPr>
+              <w:pStyle w:val="Compact"/>
+            </w:pPr>
+          </w:p>
+        </w:tc>
+      </w:tr>
+      <w:tr>
+        <w:tc>
+          <w:tcPr/>
+          <w:p>
+            <w:pPr>
+              <w:pStyle w:val="Compact"/>
+            </w:pPr>
+            <w:r>
+              <w:t xml:space="preserve">Pair 2</w:t>
+            </w:r>
+          </w:p>
+        </w:tc>
+        <w:tc>
+          <w:tcPr/>
+          <w:p>
+            <w:pPr>
+              <w:pStyle w:val="Compact"/>
+            </w:pPr>
+          </w:p>
+        </w:tc>
+      </w:tr>
+      <w:tr>
+        <w:tc>
+          <w:tcPr/>
+          <w:p>
+            <w:pPr>
+              <w:pStyle w:val="Compact"/>
+            </w:pPr>
+            <w:r>
+              <w:t xml:space="preserve">Pair 3</w:t>
             </w:r>
           </w:p>
         </w:tc>
@@ -2034,13 +1773,395 @@
         </w:pict>
       </w:r>
     </w:p>
-    <w:bookmarkEnd w:id="22"/>
-    <w:bookmarkStart w:id="23" w:name="connection-to-negotiation-simulation"/>
+    <w:bookmarkEnd w:id="19"/>
+    <w:bookmarkStart w:id="20" w:name="round-2-_______________"/>
     <w:p>
       <w:pPr>
         <w:pStyle w:val="Heading3"/>
       </w:pPr>
       <w:r>
+        <w:t xml:space="preserve">Round 2: _______________</w:t>
+      </w:r>
+    </w:p>
+    <w:p>
+      <w:pPr>
+        <w:pStyle w:val="FirstParagraph"/>
+      </w:pPr>
+      <w:r>
+        <w:rPr>
+          <w:b/>
+          <w:bCs/>
+        </w:rPr>
+        <w:t xml:space="preserve">Roles swap:</w:t>
+      </w:r>
+      <w:r>
+        <w:t xml:space="preserve"> </w:t>
+      </w:r>
+      <w:r>
+        <w:t xml:space="preserve">Partner A = Employer Advocate, Partner B = Employee Advocate</w:t>
+      </w:r>
+    </w:p>
+    <w:tbl>
+      <w:tblPr>
+        <w:tblW w:type="pct" w:w="5000"/>
+        <w:tblStyle w:val="Table"/>
+        <w:tblLook w:firstRow="1" w:lastRow="0" w:firstColumn="0" w:lastColumn="0" w:noHBand="0" w:noVBand="0" w:val="0020"/>
+        <w:tblBorders>
+          <w:top w:val="single" w:sz="4" w:space="0" w:color="000000"/>
+          <w:left w:val="single" w:sz="4" w:space="0" w:color="000000"/>
+          <w:bottom w:val="single" w:sz="4" w:space="0" w:color="000000"/>
+          <w:right w:val="single" w:sz="4" w:space="0" w:color="000000"/>
+          <w:insideH w:val="single" w:sz="4" w:space="0" w:color="000000"/>
+          <w:insideV w:val="single" w:sz="4" w:space="0" w:color="000000"/>
+        </w:tblBorders>
+      </w:tblPr>
+      <w:tblGrid>
+        <w:gridCol w:w="3960"/>
+        <w:gridCol w:w="3960"/>
+      </w:tblGrid>
+      <w:tr>
+        <w:trPr>
+          <w:tblHeader w:val="on"/>
+        </w:trPr>
+        <w:tc>
+          <w:tcPr/>
+          <w:p>
+            <w:pPr>
+              <w:pStyle w:val="Compact"/>
+            </w:pPr>
+            <w:r>
+              <w:t xml:space="preserve">Phase</w:t>
+            </w:r>
+          </w:p>
+        </w:tc>
+        <w:tc>
+          <w:tcPr/>
+          <w:p>
+            <w:pPr>
+              <w:pStyle w:val="Compact"/>
+            </w:pPr>
+            <w:r>
+              <w:t xml:space="preserve">Details</w:t>
+            </w:r>
+          </w:p>
+        </w:tc>
+      </w:tr>
+      <w:tr>
+        <w:tc>
+          <w:tcPr/>
+          <w:p>
+            <w:pPr>
+              <w:pStyle w:val="Compact"/>
+            </w:pPr>
+            <w:r>
+              <w:t xml:space="preserve">Partner A persuades B (2 min)</w:t>
+            </w:r>
+          </w:p>
+        </w:tc>
+        <w:tc>
+          <w:tcPr/>
+          <w:p>
+            <w:pPr>
+              <w:pStyle w:val="Compact"/>
+            </w:pPr>
+            <w:r>
+              <w:t xml:space="preserve">Employer side argues to Employee</w:t>
+            </w:r>
+          </w:p>
+        </w:tc>
+      </w:tr>
+      <w:tr>
+        <w:tc>
+          <w:tcPr/>
+          <w:p>
+            <w:pPr>
+              <w:pStyle w:val="Compact"/>
+            </w:pPr>
+            <w:r>
+              <w:t xml:space="preserve">Partner B persuades A (2 min)</w:t>
+            </w:r>
+          </w:p>
+        </w:tc>
+        <w:tc>
+          <w:tcPr/>
+          <w:p>
+            <w:pPr>
+              <w:pStyle w:val="Compact"/>
+            </w:pPr>
+            <w:r>
+              <w:t xml:space="preserve">Employee side argues to Employer</w:t>
+            </w:r>
+          </w:p>
+        </w:tc>
+      </w:tr>
+    </w:tbl>
+    <w:p>
+      <w:pPr>
+        <w:pStyle w:val="BodyText"/>
+      </w:pPr>
+      <w:r>
+        <w:rPr>
+          <w:b/>
+          <w:bCs/>
+        </w:rPr>
+        <w:t xml:space="preserve">Debrief (3 min):</w:t>
+      </w:r>
+      <w:r>
+        <w:t xml:space="preserve"> </w:t>
+      </w:r>
+      <w:r>
+        <w:t xml:space="preserve">Each pair shares with the group.</w:t>
+      </w:r>
+    </w:p>
+    <w:tbl>
+      <w:tblPr>
+        <w:tblW w:type="pct" w:w="5000"/>
+        <w:tblStyle w:val="Table"/>
+        <w:tblLook w:firstRow="1" w:lastRow="0" w:firstColumn="0" w:lastColumn="0" w:noHBand="0" w:noVBand="0" w:val="0020"/>
+        <w:tblBorders>
+          <w:top w:val="single" w:sz="4" w:space="0" w:color="000000"/>
+          <w:left w:val="single" w:sz="4" w:space="0" w:color="000000"/>
+          <w:bottom w:val="single" w:sz="4" w:space="0" w:color="000000"/>
+          <w:right w:val="single" w:sz="4" w:space="0" w:color="000000"/>
+          <w:insideH w:val="single" w:sz="4" w:space="0" w:color="000000"/>
+          <w:insideV w:val="single" w:sz="4" w:space="0" w:color="000000"/>
+        </w:tblBorders>
+      </w:tblPr>
+      <w:tblGrid>
+        <w:gridCol w:w="3960"/>
+        <w:gridCol w:w="3960"/>
+      </w:tblGrid>
+      <w:tr>
+        <w:trPr>
+          <w:tblHeader w:val="on"/>
+        </w:trPr>
+        <w:tc>
+          <w:tcPr/>
+          <w:p>
+            <w:pPr>
+              <w:pStyle w:val="Compact"/>
+            </w:pPr>
+            <w:r>
+              <w:t xml:space="preserve">Pair</w:t>
+            </w:r>
+          </w:p>
+        </w:tc>
+        <w:tc>
+          <w:tcPr/>
+          <w:p>
+            <w:pPr>
+              <w:pStyle w:val="Compact"/>
+            </w:pPr>
+            <w:r>
+              <w:t xml:space="preserve">What was the most convincing argument?</w:t>
+            </w:r>
+          </w:p>
+        </w:tc>
+      </w:tr>
+      <w:tr>
+        <w:tc>
+          <w:tcPr/>
+          <w:p>
+            <w:pPr>
+              <w:pStyle w:val="Compact"/>
+            </w:pPr>
+            <w:r>
+              <w:t xml:space="preserve">Pair 1</w:t>
+            </w:r>
+          </w:p>
+        </w:tc>
+        <w:tc>
+          <w:tcPr/>
+          <w:p>
+            <w:pPr>
+              <w:pStyle w:val="Compact"/>
+            </w:pPr>
+          </w:p>
+        </w:tc>
+      </w:tr>
+      <w:tr>
+        <w:tc>
+          <w:tcPr/>
+          <w:p>
+            <w:pPr>
+              <w:pStyle w:val="Compact"/>
+            </w:pPr>
+            <w:r>
+              <w:t xml:space="preserve">Pair 2</w:t>
+            </w:r>
+          </w:p>
+        </w:tc>
+        <w:tc>
+          <w:tcPr/>
+          <w:p>
+            <w:pPr>
+              <w:pStyle w:val="Compact"/>
+            </w:pPr>
+          </w:p>
+        </w:tc>
+      </w:tr>
+      <w:tr>
+        <w:tc>
+          <w:tcPr/>
+          <w:p>
+            <w:pPr>
+              <w:pStyle w:val="Compact"/>
+            </w:pPr>
+            <w:r>
+              <w:t xml:space="preserve">Pair 3</w:t>
+            </w:r>
+          </w:p>
+        </w:tc>
+        <w:tc>
+          <w:tcPr/>
+          <w:p>
+            <w:pPr>
+              <w:pStyle w:val="Compact"/>
+            </w:pPr>
+          </w:p>
+        </w:tc>
+      </w:tr>
+    </w:tbl>
+    <w:p>
+      <w:r>
+        <w:pict>
+          <v:rect style="width:0;height:1.5pt" o:hralign="center" o:hrstd="t" o:hr="t"/>
+        </w:pict>
+      </w:r>
+    </w:p>
+    <w:bookmarkEnd w:id="20"/>
+    <w:bookmarkStart w:id="21" w:name="minutes-final-reflection"/>
+    <w:p>
+      <w:pPr>
+        <w:pStyle w:val="Heading3"/>
+      </w:pPr>
+      <w:r>
+        <w:t xml:space="preserve">[6 minutes] Final Reflection</w:t>
+      </w:r>
+    </w:p>
+    <w:tbl>
+      <w:tblPr>
+        <w:tblW w:type="pct" w:w="5000"/>
+        <w:tblStyle w:val="Table"/>
+        <w:tblLook w:firstRow="1" w:lastRow="0" w:firstColumn="0" w:lastColumn="0" w:noHBand="0" w:noVBand="0" w:val="0020"/>
+        <w:tblBorders>
+          <w:top w:val="single" w:sz="4" w:space="0" w:color="000000"/>
+          <w:left w:val="single" w:sz="4" w:space="0" w:color="000000"/>
+          <w:bottom w:val="single" w:sz="4" w:space="0" w:color="000000"/>
+          <w:right w:val="single" w:sz="4" w:space="0" w:color="000000"/>
+          <w:insideH w:val="single" w:sz="4" w:space="0" w:color="000000"/>
+          <w:insideV w:val="single" w:sz="4" w:space="0" w:color="000000"/>
+        </w:tblBorders>
+      </w:tblPr>
+      <w:tblGrid>
+        <w:gridCol w:w="3960"/>
+        <w:gridCol w:w="3960"/>
+      </w:tblGrid>
+      <w:tr>
+        <w:trPr>
+          <w:tblHeader w:val="on"/>
+        </w:trPr>
+        <w:tc>
+          <w:tcPr/>
+          <w:p>
+            <w:pPr>
+              <w:pStyle w:val="Compact"/>
+            </w:pPr>
+            <w:r>
+              <w:t xml:space="preserve">Question</w:t>
+            </w:r>
+          </w:p>
+        </w:tc>
+        <w:tc>
+          <w:tcPr/>
+          <w:p>
+            <w:pPr>
+              <w:pStyle w:val="Compact"/>
+            </w:pPr>
+            <w:r>
+              <w:t xml:space="preserve">Notes</w:t>
+            </w:r>
+          </w:p>
+        </w:tc>
+      </w:tr>
+      <w:tr>
+        <w:tc>
+          <w:tcPr/>
+          <w:p>
+            <w:pPr>
+              <w:pStyle w:val="Compact"/>
+            </w:pPr>
+            <w:r>
+              <w:t xml:space="preserve">Which topic was harder to argue? Why?</w:t>
+            </w:r>
+          </w:p>
+        </w:tc>
+        <w:tc>
+          <w:tcPr/>
+          <w:p>
+            <w:pPr>
+              <w:pStyle w:val="Compact"/>
+            </w:pPr>
+          </w:p>
+        </w:tc>
+      </w:tr>
+      <w:tr>
+        <w:tc>
+          <w:tcPr/>
+          <w:p>
+            <w:pPr>
+              <w:pStyle w:val="Compact"/>
+            </w:pPr>
+            <w:r>
+              <w:t xml:space="preserve">Did your opinion change after hearing the other side?</w:t>
+            </w:r>
+          </w:p>
+        </w:tc>
+        <w:tc>
+          <w:tcPr/>
+          <w:p>
+            <w:pPr>
+              <w:pStyle w:val="Compact"/>
+            </w:pPr>
+          </w:p>
+        </w:tc>
+      </w:tr>
+      <w:tr>
+        <w:tc>
+          <w:tcPr/>
+          <w:p>
+            <w:pPr>
+              <w:pStyle w:val="Compact"/>
+            </w:pPr>
+            <w:r>
+              <w:t xml:space="preserve">What was the single most persuasive point you heard today?</w:t>
+            </w:r>
+          </w:p>
+        </w:tc>
+        <w:tc>
+          <w:tcPr/>
+          <w:p>
+            <w:pPr>
+              <w:pStyle w:val="Compact"/>
+            </w:pPr>
+          </w:p>
+        </w:tc>
+      </w:tr>
+    </w:tbl>
+    <w:p>
+      <w:r>
+        <w:pict>
+          <v:rect style="width:0;height:1.5pt" o:hralign="center" o:hrstd="t" o:hr="t"/>
+        </w:pict>
+      </w:r>
+    </w:p>
+    <w:bookmarkEnd w:id="21"/>
+    <w:bookmarkStart w:id="22" w:name="connection-to-negotiation-simulation"/>
+    <w:p>
+      <w:pPr>
+        <w:pStyle w:val="Heading3"/>
+      </w:pPr>
+      <w:r>
         <w:t xml:space="preserve">Connection to Negotiation Simulation</w:t>
       </w:r>
     </w:p>
@@ -2049,7 +2170,7 @@
         <w:pStyle w:val="FirstParagraph"/>
       </w:pPr>
       <w:r>
-        <w:t xml:space="preserve">Today’s class includes the Negotiation Simulation (Day 1). Reflect on how today’s debate connects to the simulation activity.</w:t>
+        <w:t xml:space="preserve">Today’s class includes the Negotiation Simulation (Day 1). Reflect on how today’s activity connects to the simulation.</w:t>
       </w:r>
     </w:p>
     <w:tbl>
@@ -2127,7 +2248,7 @@
               <w:pStyle w:val="Compact"/>
             </w:pPr>
             <w:r>
-              <w:t xml:space="preserve">What strategies from the debate might be useful in the simulation?</w:t>
+              <w:t xml:space="preserve">What strategies from the activity might be useful in the simulation?</w:t>
             </w:r>
           </w:p>
         </w:tc>
@@ -2148,8 +2269,8 @@
         </w:pict>
       </w:r>
     </w:p>
-    <w:bookmarkEnd w:id="23"/>
-    <w:bookmarkStart w:id="24" w:name="minute-wrap-up"/>
+    <w:bookmarkEnd w:id="22"/>
+    <w:bookmarkStart w:id="23" w:name="minute-wrap-up"/>
     <w:p>
       <w:pPr>
         <w:pStyle w:val="Heading3"/>
@@ -2315,8 +2436,8 @@
         </w:pict>
       </w:r>
     </w:p>
-    <w:bookmarkEnd w:id="24"/>
-    <w:bookmarkStart w:id="25" w:name="Xdffffa9589697c6b137d1a3c94709d5cb808246"/>
+    <w:bookmarkEnd w:id="23"/>
+    <w:bookmarkStart w:id="24" w:name="Xdffffa9589697c6b137d1a3c94709d5cb808246"/>
     <w:p>
       <w:pPr>
         <w:pStyle w:val="Heading3"/>
@@ -2531,9 +2652,9 @@
         </w:tc>
       </w:tr>
     </w:tbl>
+    <w:bookmarkEnd w:id="24"/>
     <w:bookmarkEnd w:id="25"/>
     <w:bookmarkEnd w:id="26"/>
-    <w:bookmarkEnd w:id="27"/>
     <w:sectPr>
       <w:footnotePr>
         <w:numRestart w:val="eachSect"/>

</xml_diff>